<commit_message>
need to fix "heap" in dry
</commit_message>
<xml_diff>
--- a/drypart.docx
+++ b/drypart.docx
@@ -1,6 +1,6 @@
 
 <file path=word/document.xml><?xml version="1.0" encoding="utf-8"?>
-<w:document xmlns:wpc="http://schemas.microsoft.com/office/word/2010/wordprocessingCanvas" xmlns:mc="http://schemas.openxmlformats.org/markup-compatibility/2006" xmlns:o="urn:schemas-microsoft-com:office:office" xmlns:r="http://schemas.openxmlformats.org/officeDocument/2006/relationships" xmlns:m="http://schemas.openxmlformats.org/officeDocument/2006/math" xmlns:v="urn:schemas-microsoft-com:vml" xmlns:wp14="http://schemas.microsoft.com/office/word/2010/wordprocessingDrawing" xmlns:wp="http://schemas.openxmlformats.org/drawingml/2006/wordprocessingDrawing" xmlns:w10="urn:schemas-microsoft-com:office:word" xmlns:w="http://schemas.openxmlformats.org/wordprocessingml/2006/main" xmlns:w14="http://schemas.microsoft.com/office/word/2010/wordml" xmlns:w15="http://schemas.microsoft.com/office/word/2012/wordml" xmlns:wpg="http://schemas.microsoft.com/office/word/2010/wordprocessingGroup" xmlns:wpi="http://schemas.microsoft.com/office/word/2010/wordprocessingInk" xmlns:wne="http://schemas.microsoft.com/office/word/2006/wordml" xmlns:wps="http://schemas.microsoft.com/office/word/2010/wordprocessingShape" mc:Ignorable="w14 w15 wp14">
+<w:document xmlns:wpc="http://schemas.microsoft.com/office/word/2010/wordprocessingCanvas" xmlns:mc="http://schemas.openxmlformats.org/markup-compatibility/2006" xmlns:o="urn:schemas-microsoft-com:office:office" xmlns:r="http://schemas.openxmlformats.org/officeDocument/2006/relationships" xmlns:m="http://schemas.openxmlformats.org/officeDocument/2006/math" xmlns:v="urn:schemas-microsoft-com:vml" xmlns:wp14="http://schemas.microsoft.com/office/word/2010/wordprocessingDrawing" xmlns:wp="http://schemas.openxmlformats.org/drawingml/2006/wordprocessingDrawing" xmlns:w10="urn:schemas-microsoft-com:office:word" xmlns:w="http://schemas.openxmlformats.org/wordprocessingml/2006/main" xmlns:w14="http://schemas.microsoft.com/office/word/2010/wordml" xmlns:wpg="http://schemas.microsoft.com/office/word/2010/wordprocessingGroup" xmlns:wpi="http://schemas.microsoft.com/office/word/2010/wordprocessingInk" xmlns:wne="http://schemas.microsoft.com/office/word/2006/wordml" xmlns:wps="http://schemas.microsoft.com/office/word/2010/wordprocessingShape" mc:Ignorable="w14 wp14">
   <w:body>
     <w:p>
       <w:pPr>
@@ -66,7 +66,7 @@
                     </pic:cNvPicPr>
                   </pic:nvPicPr>
                   <pic:blipFill>
-                    <a:blip r:embed="rId5">
+                    <a:blip r:embed="rId6">
                       <a:extLst>
                         <a:ext uri="{28A0092B-C50C-407E-A947-70E740481C1C}">
                           <a14:useLocalDpi xmlns:a14="http://schemas.microsoft.com/office/drawing/2010/main" val="0"/>
@@ -105,7 +105,6 @@
           <w:rtl/>
         </w:rPr>
       </w:pPr>
-      <w:proofErr w:type="spellStart"/>
       <w:r>
         <w:rPr>
           <w:b/>
@@ -130,7 +129,6 @@
         </w:rPr>
         <w:t>Table</w:t>
       </w:r>
-      <w:proofErr w:type="spellEnd"/>
       <w:r>
         <w:rPr>
           <w:rFonts w:hint="cs"/>
@@ -151,11 +149,9 @@
         </w:rPr>
         <w:t xml:space="preserve"> </w:t>
       </w:r>
-      <w:proofErr w:type="spellStart"/>
       <w:r>
         <w:t>HashTable</w:t>
       </w:r>
-      <w:proofErr w:type="spellEnd"/>
       <w:r>
         <w:rPr>
           <w:rFonts w:hint="cs"/>
@@ -226,7 +222,6 @@
       <w:pPr>
         <w:bidi/>
       </w:pPr>
-      <w:proofErr w:type="spellStart"/>
       <w:r>
         <w:rPr>
           <w:b/>
@@ -235,7 +230,6 @@
         </w:rPr>
         <w:t>PlanetUnion</w:t>
       </w:r>
-      <w:proofErr w:type="spellEnd"/>
       <w:r>
         <w:rPr>
           <w:rFonts w:hint="cs"/>
@@ -256,11 +250,9 @@
         </w:rPr>
         <w:t xml:space="preserve"> </w:t>
       </w:r>
-      <w:proofErr w:type="spellStart"/>
       <w:r>
         <w:t>UnionFind</w:t>
       </w:r>
-      <w:proofErr w:type="spellEnd"/>
       <w:r>
         <w:rPr>
           <w:rFonts w:hint="cs"/>
@@ -292,14 +284,14 @@
           <w:rFonts w:hint="cs"/>
           <w:rtl/>
         </w:rPr>
-        <w:t>, בכל ממלכה רשומה עיר הבירה שלה</w:t>
-      </w:r>
-      <w:r>
-        <w:rPr>
-          <w:rFonts w:hint="cs"/>
-          <w:rtl/>
-        </w:rPr>
-        <w:t>. האיברים הם הערים</w:t>
+        <w:t xml:space="preserve">, </w:t>
+      </w:r>
+      <w:r>
+        <w:rPr>
+          <w:rFonts w:hint="cs"/>
+          <w:rtl/>
+        </w:rPr>
+        <w:t>האיברים הם הערים</w:t>
       </w:r>
       <w:r>
         <w:rPr>
@@ -318,15 +310,42 @@
         </w:rPr>
         <w:t>.</w:t>
       </w:r>
-    </w:p>
-    <w:p>
-      <w:pPr>
-        <w:bidi/>
-        <w:rPr>
-          <w:rtl/>
-        </w:rPr>
-      </w:pPr>
-      <w:proofErr w:type="spellStart"/>
+      <w:r>
+        <w:rPr>
+          <w:rFonts w:hint="cs"/>
+          <w:rtl/>
+        </w:rPr>
+        <w:t xml:space="preserve"> </w:t>
+      </w:r>
+      <w:r>
+        <w:rPr>
+          <w:rFonts w:hint="cs"/>
+          <w:rtl/>
+        </w:rPr>
+        <w:t>ערי בירה מיוצגות כעיר שהיא השורש בעץ ההפוך</w:t>
+      </w:r>
+      <w:r>
+        <w:rPr>
+          <w:rFonts w:hint="cs"/>
+          <w:rtl/>
+        </w:rPr>
+        <w:t xml:space="preserve"> ושומרים על כך בפעולות השונות</w:t>
+      </w:r>
+      <w:r>
+        <w:rPr>
+          <w:rFonts w:hint="cs"/>
+          <w:rtl/>
+        </w:rPr>
+        <w:t>.</w:t>
+      </w:r>
+    </w:p>
+    <w:p>
+      <w:pPr>
+        <w:bidi/>
+        <w:rPr>
+          <w:rtl/>
+        </w:rPr>
+      </w:pPr>
       <w:r>
         <w:rPr>
           <w:b/>
@@ -351,7 +370,6 @@
         </w:rPr>
         <w:t>sTree</w:t>
       </w:r>
-      <w:proofErr w:type="spellEnd"/>
       <w:r>
         <w:rPr>
           <w:rFonts w:hint="cs"/>
@@ -369,6 +387,13 @@
       <w:r>
         <w:t>AVL</w:t>
       </w:r>
+      <w:r>
+        <w:rPr>
+          <w:rFonts w:hint="cs"/>
+          <w:rtl/>
+        </w:rPr>
+        <w:t xml:space="preserve"> -</w:t>
+      </w:r>
     </w:p>
     <w:p>
       <w:pPr>
@@ -414,6 +439,9 @@
         </w:rPr>
       </w:pPr>
       <w:r>
+        <w:rPr>
+          <w:u w:val="single"/>
+        </w:rPr>
         <w:t>City</w:t>
       </w:r>
       <w:r>
@@ -495,65 +523,24 @@
           <w:rtl/>
         </w:rPr>
       </w:pPr>
-      <w:proofErr w:type="gramStart"/>
       <w:r>
         <w:rPr>
           <w:b/>
           <w:bCs/>
         </w:rPr>
-        <w:t>void</w:t>
-      </w:r>
-      <w:proofErr w:type="gramEnd"/>
+        <w:t>void* Init(int n)</w:t>
+      </w:r>
       <w:r>
         <w:rPr>
           <w:b/>
           <w:bCs/>
         </w:rPr>
-        <w:t xml:space="preserve">* </w:t>
-      </w:r>
-      <w:proofErr w:type="spellStart"/>
-      <w:r>
-        <w:rPr>
-          <w:b/>
-          <w:bCs/>
-        </w:rPr>
-        <w:t>Init</w:t>
-      </w:r>
-      <w:proofErr w:type="spellEnd"/>
-      <w:r>
-        <w:rPr>
-          <w:b/>
-          <w:bCs/>
-        </w:rPr>
-        <w:t>(</w:t>
-      </w:r>
-      <w:proofErr w:type="spellStart"/>
-      <w:r>
-        <w:rPr>
-          <w:b/>
-          <w:bCs/>
-        </w:rPr>
-        <w:t>int</w:t>
-      </w:r>
-      <w:proofErr w:type="spellEnd"/>
-      <w:r>
-        <w:rPr>
-          <w:b/>
-          <w:bCs/>
-        </w:rPr>
-        <w:t xml:space="preserve"> n)</w:t>
-      </w:r>
-      <w:r>
-        <w:rPr>
-          <w:b/>
-          <w:bCs/>
-        </w:rPr>
         <w:cr/>
       </w:r>
     </w:p>
     <w:p>
       <w:pPr>
-        <w:pStyle w:val="a3"/>
+        <w:pStyle w:val="ListParagraph"/>
         <w:numPr>
           <w:ilvl w:val="0"/>
           <w:numId w:val="1"/>
@@ -567,11 +554,9 @@
         </w:rPr>
         <w:t xml:space="preserve">צור מבנה </w:t>
       </w:r>
-      <w:proofErr w:type="spellStart"/>
       <w:r>
         <w:t>PlanetUnion</w:t>
       </w:r>
-      <w:proofErr w:type="spellEnd"/>
       <w:r>
         <w:rPr>
           <w:rFonts w:hint="cs"/>
@@ -616,10 +601,20 @@
         </w:rPr>
         <w:t xml:space="preserve"> 0 תושבים.</w:t>
       </w:r>
-    </w:p>
-    <w:p>
-      <w:pPr>
-        <w:pStyle w:val="a3"/>
+      <w:r>
+        <w:rPr>
+          <w:rFonts w:hint="cs"/>
+          <w:rtl/>
+        </w:rPr>
+        <w:t xml:space="preserve"> </w:t>
+      </w:r>
+      <w:r>
+        <w:t>O(n)</w:t>
+      </w:r>
+    </w:p>
+    <w:p>
+      <w:pPr>
+        <w:pStyle w:val="ListParagraph"/>
         <w:numPr>
           <w:ilvl w:val="0"/>
           <w:numId w:val="1"/>
@@ -633,11 +628,9 @@
         </w:rPr>
         <w:t xml:space="preserve">צור </w:t>
       </w:r>
-      <w:proofErr w:type="spellStart"/>
       <w:r>
         <w:t>CitizenTable</w:t>
       </w:r>
-      <w:proofErr w:type="spellEnd"/>
       <w:r>
         <w:rPr>
           <w:rFonts w:hint="cs"/>
@@ -645,10 +638,13 @@
         </w:rPr>
         <w:t xml:space="preserve"> בתור רשימת תושבים ריקה.</w:t>
       </w:r>
-    </w:p>
-    <w:p>
-      <w:pPr>
-        <w:pStyle w:val="a3"/>
+      <w:r>
+        <w:t xml:space="preserve"> O(1)</w:t>
+      </w:r>
+    </w:p>
+    <w:p>
+      <w:pPr>
+        <w:pStyle w:val="ListParagraph"/>
         <w:numPr>
           <w:ilvl w:val="0"/>
           <w:numId w:val="1"/>
@@ -662,17 +658,34 @@
         </w:rPr>
         <w:t xml:space="preserve">צור </w:t>
       </w:r>
-      <w:proofErr w:type="spellStart"/>
       <w:r>
         <w:t>CitysTree</w:t>
       </w:r>
-      <w:proofErr w:type="spellEnd"/>
       <w:r>
         <w:rPr>
           <w:rFonts w:hint="cs"/>
           <w:rtl/>
         </w:rPr>
         <w:t xml:space="preserve"> ריק.</w:t>
+      </w:r>
+      <w:r>
+        <w:t xml:space="preserve"> O(1) </w:t>
+      </w:r>
+    </w:p>
+    <w:p>
+      <w:pPr>
+        <w:pStyle w:val="ListParagraph"/>
+        <w:bidi/>
+      </w:pPr>
+      <w:r>
+        <w:rPr>
+          <w:rFonts w:hint="cs"/>
+          <w:rtl/>
+        </w:rPr>
+        <w:t xml:space="preserve">סה"כ </w:t>
+      </w:r>
+      <w:r>
+        <w:t>O(n)</w:t>
       </w:r>
     </w:p>
     <w:p>
@@ -684,90 +697,24 @@
           <w:rtl/>
         </w:rPr>
       </w:pPr>
-      <w:proofErr w:type="spellStart"/>
       <w:r>
         <w:rPr>
           <w:b/>
           <w:bCs/>
         </w:rPr>
-        <w:t>StatusType</w:t>
-      </w:r>
-      <w:proofErr w:type="spellEnd"/>
+        <w:t>StatusType AddCitizen(void* DS, int citizenID)</w:t>
+      </w:r>
       <w:r>
         <w:rPr>
           <w:b/>
           <w:bCs/>
         </w:rPr>
-        <w:t xml:space="preserve"> </w:t>
-      </w:r>
-      <w:proofErr w:type="spellStart"/>
-      <w:proofErr w:type="gramStart"/>
-      <w:r>
-        <w:rPr>
-          <w:b/>
-          <w:bCs/>
-        </w:rPr>
-        <w:t>AddCitizen</w:t>
-      </w:r>
-      <w:proofErr w:type="spellEnd"/>
-      <w:r>
-        <w:rPr>
-          <w:b/>
-          <w:bCs/>
-        </w:rPr>
-        <w:t>(</w:t>
-      </w:r>
-      <w:proofErr w:type="gramEnd"/>
-      <w:r>
-        <w:rPr>
-          <w:b/>
-          <w:bCs/>
-        </w:rPr>
-        <w:t xml:space="preserve">void* DS, </w:t>
-      </w:r>
-      <w:proofErr w:type="spellStart"/>
-      <w:r>
-        <w:rPr>
-          <w:b/>
-          <w:bCs/>
-        </w:rPr>
-        <w:t>int</w:t>
-      </w:r>
-      <w:proofErr w:type="spellEnd"/>
-      <w:r>
-        <w:rPr>
-          <w:b/>
-          <w:bCs/>
-        </w:rPr>
-        <w:t xml:space="preserve"> </w:t>
-      </w:r>
-      <w:proofErr w:type="spellStart"/>
-      <w:r>
-        <w:rPr>
-          <w:b/>
-          <w:bCs/>
-        </w:rPr>
-        <w:t>citizenID</w:t>
-      </w:r>
-      <w:proofErr w:type="spellEnd"/>
-      <w:r>
-        <w:rPr>
-          <w:b/>
-          <w:bCs/>
-        </w:rPr>
-        <w:t>)</w:t>
-      </w:r>
-      <w:r>
-        <w:rPr>
-          <w:b/>
-          <w:bCs/>
-        </w:rPr>
         <w:cr/>
       </w:r>
     </w:p>
     <w:p>
       <w:pPr>
-        <w:pStyle w:val="a3"/>
+        <w:pStyle w:val="ListParagraph"/>
         <w:numPr>
           <w:ilvl w:val="0"/>
           <w:numId w:val="2"/>
@@ -794,7 +741,7 @@
     </w:p>
     <w:p>
       <w:pPr>
-        <w:pStyle w:val="a3"/>
+        <w:pStyle w:val="ListParagraph"/>
         <w:numPr>
           <w:ilvl w:val="0"/>
           <w:numId w:val="2"/>
@@ -811,7 +758,7 @@
     </w:p>
     <w:p>
       <w:pPr>
-        <w:pStyle w:val="a3"/>
+        <w:pStyle w:val="ListParagraph"/>
         <w:numPr>
           <w:ilvl w:val="1"/>
           <w:numId w:val="2"/>
@@ -828,7 +775,7 @@
     </w:p>
     <w:p>
       <w:pPr>
-        <w:pStyle w:val="a3"/>
+        <w:pStyle w:val="ListParagraph"/>
         <w:numPr>
           <w:ilvl w:val="0"/>
           <w:numId w:val="2"/>
@@ -845,7 +792,7 @@
     </w:p>
     <w:p>
       <w:pPr>
-        <w:pStyle w:val="a3"/>
+        <w:pStyle w:val="ListParagraph"/>
         <w:numPr>
           <w:ilvl w:val="1"/>
           <w:numId w:val="2"/>
@@ -857,6 +804,7 @@
           <w:rFonts w:hint="cs"/>
           <w:rtl/>
         </w:rPr>
+        <w:lastRenderedPageBreak/>
         <w:t>הוסף תושב חדש כאשר מספר העיר אילה הוא שייך הוא 0.</w:t>
       </w:r>
       <w:r>
@@ -892,7 +840,6 @@
           <w:rFonts w:hint="cs"/>
           <w:rtl/>
         </w:rPr>
-        <w:lastRenderedPageBreak/>
         <w:t>הסבר סיבוכיות: טבלת הערבול דינאמית</w:t>
       </w:r>
       <w:r>
@@ -1072,23 +1019,7 @@
           <w:rFonts w:hint="cs"/>
           <w:rtl/>
         </w:rPr>
-        <w:t xml:space="preserve"> פעולות הכנסה זולות לפני </w:t>
-      </w:r>
-      <w:proofErr w:type="spellStart"/>
-      <w:r>
-        <w:rPr>
-          <w:rFonts w:hint="cs"/>
-          <w:rtl/>
-        </w:rPr>
-        <w:t>שצטרך</w:t>
-      </w:r>
-      <w:proofErr w:type="spellEnd"/>
-      <w:r>
-        <w:rPr>
-          <w:rFonts w:hint="cs"/>
-          <w:rtl/>
-        </w:rPr>
-        <w:t xml:space="preserve"> להגדיל. לכן</w:t>
+        <w:t xml:space="preserve"> פעולות הכנסה זולות לפני שצטרך להגדיל. לכן</w:t>
       </w:r>
       <w:r>
         <w:rPr>
@@ -1156,109 +1087,27 @@
           <w:rtl/>
         </w:rPr>
       </w:pPr>
-      <w:proofErr w:type="spellStart"/>
       <w:r>
         <w:rPr>
           <w:b/>
           <w:bCs/>
         </w:rPr>
-        <w:t>StatusType</w:t>
-      </w:r>
-      <w:proofErr w:type="spellEnd"/>
-      <w:r>
+        <w:t>StatusType MoveToCity(void* DS, int citizenID, int city)</w:t>
+      </w:r>
+    </w:p>
+    <w:p>
+      <w:pPr>
+        <w:bidi/>
         <w:rPr>
           <w:b/>
           <w:bCs/>
-        </w:rPr>
-        <w:t xml:space="preserve"> </w:t>
-      </w:r>
-      <w:proofErr w:type="spellStart"/>
-      <w:proofErr w:type="gramStart"/>
-      <w:r>
-        <w:rPr>
-          <w:b/>
-          <w:bCs/>
-        </w:rPr>
-        <w:t>MoveToCity</w:t>
-      </w:r>
-      <w:proofErr w:type="spellEnd"/>
-      <w:r>
-        <w:rPr>
-          <w:b/>
-          <w:bCs/>
-        </w:rPr>
-        <w:t>(</w:t>
-      </w:r>
-      <w:proofErr w:type="gramEnd"/>
-      <w:r>
-        <w:rPr>
-          <w:b/>
-          <w:bCs/>
-        </w:rPr>
-        <w:t xml:space="preserve">void* DS, </w:t>
-      </w:r>
-      <w:proofErr w:type="spellStart"/>
-      <w:r>
-        <w:rPr>
-          <w:b/>
-          <w:bCs/>
-        </w:rPr>
-        <w:t>int</w:t>
-      </w:r>
-      <w:proofErr w:type="spellEnd"/>
-      <w:r>
-        <w:rPr>
-          <w:b/>
-          <w:bCs/>
-        </w:rPr>
-        <w:t xml:space="preserve"> </w:t>
-      </w:r>
-      <w:proofErr w:type="spellStart"/>
-      <w:r>
-        <w:rPr>
-          <w:b/>
-          <w:bCs/>
-        </w:rPr>
-        <w:t>citizenID</w:t>
-      </w:r>
-      <w:proofErr w:type="spellEnd"/>
-      <w:r>
-        <w:rPr>
-          <w:b/>
-          <w:bCs/>
-        </w:rPr>
-        <w:t xml:space="preserve">, </w:t>
-      </w:r>
-      <w:proofErr w:type="spellStart"/>
-      <w:r>
-        <w:rPr>
-          <w:b/>
-          <w:bCs/>
-        </w:rPr>
-        <w:t>int</w:t>
-      </w:r>
-      <w:proofErr w:type="spellEnd"/>
-      <w:r>
-        <w:rPr>
-          <w:b/>
-          <w:bCs/>
-        </w:rPr>
-        <w:t xml:space="preserve"> city)</w:t>
-      </w:r>
-    </w:p>
-    <w:p>
-      <w:pPr>
-        <w:bidi/>
-        <w:rPr>
-          <w:b/>
-          <w:bCs/>
-          <w:rtl/>
-        </w:rPr>
-      </w:pPr>
-    </w:p>
-    <w:p>
-      <w:pPr>
-        <w:pStyle w:val="a3"/>
+          <w:rtl/>
+        </w:rPr>
+      </w:pPr>
+    </w:p>
+    <w:p>
+      <w:pPr>
+        <w:pStyle w:val="ListParagraph"/>
         <w:numPr>
           <w:ilvl w:val="0"/>
           <w:numId w:val="3"/>
@@ -1272,11 +1121,9 @@
         </w:rPr>
         <w:t xml:space="preserve">חפש את התושב המבוקש ב </w:t>
       </w:r>
-      <w:proofErr w:type="spellStart"/>
       <w:r>
         <w:t>CitizenTable</w:t>
       </w:r>
-      <w:proofErr w:type="spellEnd"/>
       <w:r>
         <w:rPr>
           <w:rFonts w:hint="cs"/>
@@ -1284,10 +1131,30 @@
         </w:rPr>
         <w:t>.</w:t>
       </w:r>
-    </w:p>
-    <w:p>
-      <w:pPr>
-        <w:pStyle w:val="a3"/>
+      <w:r>
+        <w:t xml:space="preserve"> </w:t>
+      </w:r>
+      <w:r>
+        <w:rPr>
+          <w:rFonts w:hint="cs"/>
+          <w:rtl/>
+        </w:rPr>
+        <w:t xml:space="preserve"> </w:t>
+      </w:r>
+      <w:r>
+        <w:t>O(1)</w:t>
+      </w:r>
+      <w:r>
+        <w:rPr>
+          <w:rFonts w:hint="cs"/>
+          <w:rtl/>
+        </w:rPr>
+        <w:t xml:space="preserve"> בממוצע על הקלט</w:t>
+      </w:r>
+    </w:p>
+    <w:p>
+      <w:pPr>
+        <w:pStyle w:val="ListParagraph"/>
         <w:numPr>
           <w:ilvl w:val="0"/>
           <w:numId w:val="3"/>
@@ -1304,7 +1171,7 @@
     </w:p>
     <w:p>
       <w:pPr>
-        <w:pStyle w:val="a3"/>
+        <w:pStyle w:val="ListParagraph"/>
         <w:numPr>
           <w:ilvl w:val="1"/>
           <w:numId w:val="3"/>
@@ -1321,7 +1188,7 @@
     </w:p>
     <w:p>
       <w:pPr>
-        <w:pStyle w:val="a3"/>
+        <w:pStyle w:val="ListParagraph"/>
         <w:numPr>
           <w:ilvl w:val="0"/>
           <w:numId w:val="3"/>
@@ -1335,10 +1202,27 @@
         </w:rPr>
         <w:t>עדכן את העיר אליה הוא משיוך</w:t>
       </w:r>
-    </w:p>
-    <w:p>
-      <w:pPr>
-        <w:pStyle w:val="a3"/>
+      <w:r>
+        <w:rPr>
+          <w:rFonts w:hint="cs"/>
+          <w:rtl/>
+        </w:rPr>
+        <w:t xml:space="preserve"> </w:t>
+      </w:r>
+      <w:r>
+        <w:t xml:space="preserve">O(1) </w:t>
+      </w:r>
+      <w:r>
+        <w:rPr>
+          <w:rFonts w:hint="cs"/>
+          <w:rtl/>
+        </w:rPr>
+        <w:t xml:space="preserve"> (כבר מצאנו אותו בטבלה)</w:t>
+      </w:r>
+    </w:p>
+    <w:p>
+      <w:pPr>
+        <w:pStyle w:val="ListParagraph"/>
         <w:numPr>
           <w:ilvl w:val="0"/>
           <w:numId w:val="3"/>
@@ -1352,11 +1236,9 @@
         </w:rPr>
         <w:t xml:space="preserve">עדכן את מספר התושבים ב </w:t>
       </w:r>
-      <w:proofErr w:type="spellStart"/>
       <w:r>
         <w:t>CitysTree</w:t>
       </w:r>
-      <w:proofErr w:type="spellEnd"/>
       <w:r>
         <w:rPr>
           <w:rFonts w:hint="cs"/>
@@ -1365,20 +1247,19 @@
         <w:t xml:space="preserve"> </w:t>
       </w:r>
       <w:r>
-        <w:t>O(</w:t>
-      </w:r>
-      <w:proofErr w:type="spellStart"/>
-      <w:r>
-        <w:t>logn</w:t>
-      </w:r>
-      <w:proofErr w:type="spellEnd"/>
-      <w:r>
-        <w:t>)</w:t>
-      </w:r>
-    </w:p>
-    <w:p>
-      <w:pPr>
-        <w:pStyle w:val="a3"/>
+        <w:rPr>
+          <w:rFonts w:hint="cs"/>
+          <w:rtl/>
+        </w:rPr>
+        <w:t xml:space="preserve">ע"י מחיקה והכנסה </w:t>
+      </w:r>
+      <w:r>
+        <w:t>O(logn)</w:t>
+      </w:r>
+    </w:p>
+    <w:p>
+      <w:pPr>
+        <w:pStyle w:val="ListParagraph"/>
         <w:numPr>
           <w:ilvl w:val="0"/>
           <w:numId w:val="3"/>
@@ -1392,17 +1273,38 @@
         </w:rPr>
         <w:t xml:space="preserve">עדכן את המפר התושבים ב </w:t>
       </w:r>
-      <w:proofErr w:type="spellStart"/>
       <w:r>
         <w:t>PlanetUnion</w:t>
       </w:r>
-      <w:proofErr w:type="spellEnd"/>
-      <w:r>
-        <w:rPr>
-          <w:rFonts w:hint="cs"/>
-          <w:rtl/>
-        </w:rPr>
-        <w:t xml:space="preserve"> ועדכן את עץ הערים עבור הממלכה המדוברת כך שבסוף בראש העץ נקבל את העיר עם המספר המקסימלי של תושבים (תיקון ערמה) </w:t>
+      <w:r>
+        <w:rPr>
+          <w:rFonts w:hint="cs"/>
+          <w:rtl/>
+        </w:rPr>
+        <w:t xml:space="preserve"> ועדכן את עץ הערים עבור הממלכה המדוברת כך שבסוף בראש העץ נקבל את העיר עם המספר המקסימלי של תושבים</w:t>
+      </w:r>
+      <w:r>
+        <w:rPr>
+          <w:rFonts w:hint="cs"/>
+          <w:color w:val="FF0000"/>
+          <w:rtl/>
+        </w:rPr>
+        <w:t xml:space="preserve"> </w:t>
+      </w:r>
+      <w:r>
+        <w:rPr>
+          <w:rFonts w:hint="cs"/>
+          <w:highlight w:val="red"/>
+          <w:rtl/>
+        </w:rPr>
+        <w:t>(תיקון ערמה)</w:t>
+      </w:r>
+      <w:r>
+        <w:rPr>
+          <w:rFonts w:hint="cs"/>
+          <w:rtl/>
+        </w:rPr>
+        <w:t xml:space="preserve"> </w:t>
       </w:r>
       <w:r>
         <w:t xml:space="preserve">O(log*n) </w:t>
@@ -1411,7 +1313,36 @@
     <w:p>
       <w:pPr>
         <w:bidi/>
-        <w:rPr>
+        <w:ind w:left="720"/>
+        <w:rPr>
+          <w:rFonts w:hint="cs"/>
+          <w:rtl/>
+        </w:rPr>
+      </w:pPr>
+      <w:r>
+        <w:rPr>
+          <w:rFonts w:hint="cs"/>
+          <w:rtl/>
+        </w:rPr>
+        <w:t xml:space="preserve">סה"כ </w:t>
+      </w:r>
+      <w:r>
+        <w:t>O(logn)</w:t>
+      </w:r>
+      <w:r>
+        <w:rPr>
+          <w:rFonts w:hint="cs"/>
+          <w:rtl/>
+        </w:rPr>
+        <w:t xml:space="preserve"> בממוצע על הקלט</w:t>
+      </w:r>
+    </w:p>
+    <w:p>
+      <w:pPr>
+        <w:bidi/>
+        <w:ind w:left="720"/>
+        <w:rPr>
+          <w:rFonts w:hint="cs"/>
           <w:rtl/>
         </w:rPr>
       </w:pPr>
@@ -1425,90 +1356,24 @@
           <w:rtl/>
         </w:rPr>
       </w:pPr>
-      <w:proofErr w:type="spellStart"/>
       <w:r>
         <w:rPr>
           <w:b/>
           <w:bCs/>
         </w:rPr>
-        <w:t>StatusType</w:t>
-      </w:r>
-      <w:proofErr w:type="spellEnd"/>
+        <w:t>StatusType JoinKingdoms(void* DS, int city1, int city2)</w:t>
+      </w:r>
       <w:r>
         <w:rPr>
           <w:b/>
           <w:bCs/>
         </w:rPr>
-        <w:t xml:space="preserve"> </w:t>
-      </w:r>
-      <w:proofErr w:type="spellStart"/>
-      <w:proofErr w:type="gramStart"/>
-      <w:r>
-        <w:rPr>
-          <w:b/>
-          <w:bCs/>
-        </w:rPr>
-        <w:t>JoinKingdoms</w:t>
-      </w:r>
-      <w:proofErr w:type="spellEnd"/>
-      <w:r>
-        <w:rPr>
-          <w:b/>
-          <w:bCs/>
-        </w:rPr>
-        <w:t>(</w:t>
-      </w:r>
-      <w:proofErr w:type="gramEnd"/>
-      <w:r>
-        <w:rPr>
-          <w:b/>
-          <w:bCs/>
-        </w:rPr>
-        <w:t xml:space="preserve">void* DS, </w:t>
-      </w:r>
-      <w:proofErr w:type="spellStart"/>
-      <w:r>
-        <w:rPr>
-          <w:b/>
-          <w:bCs/>
-        </w:rPr>
-        <w:t>int</w:t>
-      </w:r>
-      <w:proofErr w:type="spellEnd"/>
-      <w:r>
-        <w:rPr>
-          <w:b/>
-          <w:bCs/>
-        </w:rPr>
-        <w:t xml:space="preserve"> city1, </w:t>
-      </w:r>
-      <w:proofErr w:type="spellStart"/>
-      <w:r>
-        <w:rPr>
-          <w:b/>
-          <w:bCs/>
-        </w:rPr>
-        <w:t>int</w:t>
-      </w:r>
-      <w:proofErr w:type="spellEnd"/>
-      <w:r>
-        <w:rPr>
-          <w:b/>
-          <w:bCs/>
-        </w:rPr>
-        <w:t xml:space="preserve"> city2)</w:t>
-      </w:r>
-      <w:r>
-        <w:rPr>
-          <w:b/>
-          <w:bCs/>
-        </w:rPr>
         <w:cr/>
       </w:r>
     </w:p>
     <w:p>
       <w:pPr>
-        <w:pStyle w:val="a3"/>
+        <w:pStyle w:val="ListParagraph"/>
         <w:numPr>
           <w:ilvl w:val="0"/>
           <w:numId w:val="4"/>
@@ -1522,11 +1387,9 @@
         </w:rPr>
         <w:t xml:space="preserve">ערי בירה מיוצגות כעיר שהיא שורש בעץ ההפוך של ממלכה מסוימת במבנה ה </w:t>
       </w:r>
-      <w:proofErr w:type="spellStart"/>
       <w:r>
         <w:t>UnionFind</w:t>
       </w:r>
-      <w:proofErr w:type="spellEnd"/>
       <w:r>
         <w:rPr>
           <w:rFonts w:hint="cs"/>
@@ -1542,17 +1405,8 @@
           <w:rFonts w:hint="cs"/>
           <w:rtl/>
         </w:rPr>
-        <w:t xml:space="preserve"> </w:t>
-      </w:r>
-      <w:proofErr w:type="spellStart"/>
-      <w:r>
-        <w:rPr>
-          <w:rFonts w:hint="cs"/>
-          <w:rtl/>
-        </w:rPr>
-        <w:t>וה</w:t>
-      </w:r>
-      <w:proofErr w:type="spellEnd"/>
+        <w:t xml:space="preserve"> וה</w:t>
+      </w:r>
       <w:r>
         <w:t xml:space="preserve">Group </w:t>
       </w:r>
@@ -1566,7 +1420,7 @@
     </w:p>
     <w:p>
       <w:pPr>
-        <w:pStyle w:val="a3"/>
+        <w:pStyle w:val="ListParagraph"/>
         <w:numPr>
           <w:ilvl w:val="0"/>
           <w:numId w:val="4"/>
@@ -1596,15 +1450,12 @@
     </w:p>
     <w:p>
       <w:pPr>
-        <w:pStyle w:val="a3"/>
+        <w:pStyle w:val="ListParagraph"/>
         <w:numPr>
           <w:ilvl w:val="1"/>
           <w:numId w:val="4"/>
         </w:numPr>
         <w:bidi/>
-        <w:rPr>
-          <w:rFonts w:hint="cs"/>
-        </w:rPr>
       </w:pPr>
       <w:r>
         <w:rPr>
@@ -1616,7 +1467,7 @@
     </w:p>
     <w:p>
       <w:pPr>
-        <w:pStyle w:val="a3"/>
+        <w:pStyle w:val="ListParagraph"/>
         <w:numPr>
           <w:ilvl w:val="0"/>
           <w:numId w:val="4"/>
@@ -1633,15 +1484,12 @@
     </w:p>
     <w:p>
       <w:pPr>
-        <w:pStyle w:val="a3"/>
+        <w:pStyle w:val="ListParagraph"/>
         <w:numPr>
           <w:ilvl w:val="1"/>
           <w:numId w:val="4"/>
         </w:numPr>
         <w:bidi/>
-        <w:rPr>
-          <w:rFonts w:hint="cs"/>
-        </w:rPr>
       </w:pPr>
       <w:r>
         <w:rPr>
@@ -1661,16 +1509,7 @@
           <w:rFonts w:hint="cs"/>
           <w:rtl/>
         </w:rPr>
-        <w:t xml:space="preserve"> בין הממלכות לפי הממלכה עם הכי הר</w:t>
-      </w:r>
-      <w:bookmarkStart w:id="0" w:name="_GoBack"/>
-      <w:bookmarkEnd w:id="0"/>
-      <w:r>
-        <w:rPr>
-          <w:rFonts w:hint="cs"/>
-          <w:rtl/>
-        </w:rPr>
-        <w:t>בה ערים</w:t>
+        <w:t xml:space="preserve"> בין הממלכות לפי הממלכה עם הכי הרבה ערים</w:t>
       </w:r>
       <w:r>
         <w:t xml:space="preserve">  </w:t>
@@ -1688,7 +1527,7 @@
     </w:p>
     <w:p>
       <w:pPr>
-        <w:pStyle w:val="a3"/>
+        <w:pStyle w:val="ListParagraph"/>
         <w:numPr>
           <w:ilvl w:val="1"/>
           <w:numId w:val="4"/>
@@ -1705,7 +1544,7 @@
     </w:p>
     <w:p>
       <w:pPr>
-        <w:pStyle w:val="a3"/>
+        <w:pStyle w:val="ListParagraph"/>
         <w:numPr>
           <w:ilvl w:val="2"/>
           <w:numId w:val="4"/>
@@ -1723,9 +1562,44 @@
     <w:p>
       <w:pPr>
         <w:bidi/>
-        <w:rPr>
-          <w:rtl/>
-        </w:rPr>
+        <w:ind w:left="720"/>
+        <w:rPr>
+          <w:rFonts w:hint="cs"/>
+          <w:rtl/>
+        </w:rPr>
+      </w:pPr>
+      <w:r>
+        <w:rPr>
+          <w:rFonts w:hint="cs"/>
+          <w:rtl/>
+        </w:rPr>
+        <w:t xml:space="preserve">סה"כ </w:t>
+      </w:r>
+      <w:r>
+        <w:t>O(1)</w:t>
+      </w:r>
+      <w:r>
+        <w:rPr>
+          <w:rFonts w:hint="cs"/>
+          <w:rtl/>
+        </w:rPr>
+        <w:t xml:space="preserve"> עומד בדרישה של </w:t>
+      </w:r>
+      <w:r>
+        <w:t>O(log*n)</w:t>
+      </w:r>
+      <w:r>
+        <w:rPr>
+          <w:rFonts w:hint="cs"/>
+          <w:rtl/>
+        </w:rPr>
+        <w:t xml:space="preserve"> משוערך</w:t>
+      </w:r>
+    </w:p>
+    <w:p>
+      <w:pPr>
+        <w:bidi/>
+        <w:ind w:left="720"/>
       </w:pPr>
     </w:p>
     <w:p>
@@ -1737,109 +1611,17 @@
           <w:rtl/>
         </w:rPr>
       </w:pPr>
-      <w:proofErr w:type="spellStart"/>
       <w:r>
         <w:rPr>
           <w:b/>
           <w:bCs/>
         </w:rPr>
-        <w:t>StatusType</w:t>
-      </w:r>
-      <w:proofErr w:type="spellEnd"/>
-      <w:r>
-        <w:rPr>
-          <w:b/>
-          <w:bCs/>
-        </w:rPr>
-        <w:t xml:space="preserve"> </w:t>
-      </w:r>
-      <w:proofErr w:type="spellStart"/>
-      <w:proofErr w:type="gramStart"/>
-      <w:r>
-        <w:rPr>
-          <w:b/>
-          <w:bCs/>
-        </w:rPr>
-        <w:t>GetCapital</w:t>
-      </w:r>
-      <w:proofErr w:type="spellEnd"/>
-      <w:r>
-        <w:rPr>
-          <w:b/>
-          <w:bCs/>
-        </w:rPr>
-        <w:t>(</w:t>
-      </w:r>
-      <w:proofErr w:type="gramEnd"/>
-      <w:r>
-        <w:rPr>
-          <w:b/>
-          <w:bCs/>
-        </w:rPr>
-        <w:t xml:space="preserve">void* DS, </w:t>
-      </w:r>
-      <w:proofErr w:type="spellStart"/>
-      <w:r>
-        <w:rPr>
-          <w:b/>
-          <w:bCs/>
-        </w:rPr>
-        <w:t>int</w:t>
-      </w:r>
-      <w:proofErr w:type="spellEnd"/>
-      <w:r>
-        <w:rPr>
-          <w:b/>
-          <w:bCs/>
-        </w:rPr>
-        <w:t xml:space="preserve"> </w:t>
-      </w:r>
-      <w:proofErr w:type="spellStart"/>
-      <w:r>
-        <w:rPr>
-          <w:b/>
-          <w:bCs/>
-        </w:rPr>
-        <w:t>citizenID</w:t>
-      </w:r>
-      <w:proofErr w:type="spellEnd"/>
-      <w:r>
-        <w:rPr>
-          <w:b/>
-          <w:bCs/>
-        </w:rPr>
-        <w:t xml:space="preserve">, </w:t>
-      </w:r>
-      <w:proofErr w:type="spellStart"/>
-      <w:r>
-        <w:rPr>
-          <w:b/>
-          <w:bCs/>
-        </w:rPr>
-        <w:t>int</w:t>
-      </w:r>
-      <w:proofErr w:type="spellEnd"/>
-      <w:r>
-        <w:rPr>
-          <w:b/>
-          <w:bCs/>
-        </w:rPr>
-        <w:t>* capital)</w:t>
-      </w:r>
-    </w:p>
-    <w:p>
-      <w:pPr>
-        <w:bidi/>
-        <w:rPr>
-          <w:b/>
-          <w:bCs/>
-          <w:rtl/>
-        </w:rPr>
-      </w:pPr>
-    </w:p>
-    <w:p>
-      <w:pPr>
-        <w:pStyle w:val="a3"/>
+        <w:t>StatusType GetCapital(void* DS, int citizenID, int* capital)</w:t>
+      </w:r>
+    </w:p>
+    <w:p>
+      <w:pPr>
+        <w:pStyle w:val="ListParagraph"/>
         <w:numPr>
           <w:ilvl w:val="0"/>
           <w:numId w:val="5"/>
@@ -1853,11 +1635,9 @@
         </w:rPr>
         <w:t xml:space="preserve">חפש את התושב ב </w:t>
       </w:r>
-      <w:proofErr w:type="spellStart"/>
       <w:r>
         <w:t>CitizenTable</w:t>
       </w:r>
-      <w:proofErr w:type="spellEnd"/>
       <w:r>
         <w:rPr>
           <w:rFonts w:hint="cs"/>
@@ -1868,10 +1648,17 @@
       <w:r>
         <w:t>O(1)</w:t>
       </w:r>
-    </w:p>
-    <w:p>
-      <w:pPr>
-        <w:pStyle w:val="a3"/>
+      <w:r>
+        <w:rPr>
+          <w:rFonts w:hint="cs"/>
+          <w:rtl/>
+        </w:rPr>
+        <w:t xml:space="preserve"> בממוצע על הקלט</w:t>
+      </w:r>
+    </w:p>
+    <w:p>
+      <w:pPr>
+        <w:pStyle w:val="ListParagraph"/>
         <w:numPr>
           <w:ilvl w:val="0"/>
           <w:numId w:val="5"/>
@@ -1888,7 +1675,7 @@
     </w:p>
     <w:p>
       <w:pPr>
-        <w:pStyle w:val="a3"/>
+        <w:pStyle w:val="ListParagraph"/>
         <w:numPr>
           <w:ilvl w:val="1"/>
           <w:numId w:val="5"/>
@@ -1905,7 +1692,7 @@
     </w:p>
     <w:p>
       <w:pPr>
-        <w:pStyle w:val="a3"/>
+        <w:pStyle w:val="ListParagraph"/>
         <w:numPr>
           <w:ilvl w:val="0"/>
           <w:numId w:val="5"/>
@@ -1922,7 +1709,7 @@
     </w:p>
     <w:p>
       <w:pPr>
-        <w:pStyle w:val="a3"/>
+        <w:pStyle w:val="ListParagraph"/>
         <w:numPr>
           <w:ilvl w:val="1"/>
           <w:numId w:val="5"/>
@@ -1934,38 +1721,91 @@
           <w:rFonts w:hint="cs"/>
           <w:rtl/>
         </w:rPr>
+        <w:lastRenderedPageBreak/>
         <w:t xml:space="preserve">גש לעיר עם האינדקס המתאים לפי רשומת התושב במבנה </w:t>
       </w:r>
-      <w:proofErr w:type="spellStart"/>
       <w:r>
         <w:t>PlanetUnion</w:t>
       </w:r>
-      <w:proofErr w:type="spellEnd"/>
-    </w:p>
-    <w:p>
-      <w:pPr>
-        <w:pStyle w:val="a3"/>
-        <w:numPr>
-          <w:ilvl w:val="1"/>
-          <w:numId w:val="5"/>
-        </w:numPr>
-        <w:bidi/>
-      </w:pPr>
-      <w:r>
-        <w:rPr>
-          <w:rFonts w:hint="cs"/>
-          <w:rtl/>
-        </w:rPr>
-        <w:t xml:space="preserve">עלה לשורש עץ הממלכה וזו תהיה עיר הבירה </w:t>
+      <w:r>
+        <w:rPr>
+          <w:rFonts w:hint="cs"/>
+          <w:rtl/>
+        </w:rPr>
+        <w:t xml:space="preserve"> ו</w:t>
+      </w:r>
+      <w:r>
+        <w:rPr>
+          <w:rFonts w:hint="cs"/>
+          <w:rtl/>
+        </w:rPr>
+        <w:t>עלה לשורש עץ הממלכה</w:t>
+      </w:r>
+      <w:r>
+        <w:rPr>
+          <w:rFonts w:hint="cs"/>
+          <w:rtl/>
+        </w:rPr>
+        <w:t>, מבצעים כיווץ למסלול, השורש הוא</w:t>
+      </w:r>
+      <w:r>
+        <w:rPr>
+          <w:rFonts w:hint="cs"/>
+          <w:rtl/>
+        </w:rPr>
+        <w:t xml:space="preserve"> עיר הבירה </w:t>
       </w:r>
       <w:r>
         <w:t>O(log*n)</w:t>
       </w:r>
-    </w:p>
-    <w:p>
-      <w:pPr>
-        <w:bidi/>
-        <w:rPr>
+      <w:r>
+        <w:rPr>
+          <w:rFonts w:hint="cs"/>
+          <w:rtl/>
+        </w:rPr>
+        <w:t xml:space="preserve"> משוערך</w:t>
+      </w:r>
+    </w:p>
+    <w:p>
+      <w:pPr>
+        <w:bidi/>
+        <w:ind w:left="720"/>
+        <w:rPr>
+          <w:rFonts w:hint="cs"/>
+          <w:rtl/>
+        </w:rPr>
+      </w:pPr>
+      <w:r>
+        <w:rPr>
+          <w:rFonts w:hint="cs"/>
+          <w:rtl/>
+        </w:rPr>
+        <w:t xml:space="preserve">סה"כ </w:t>
+      </w:r>
+      <w:r>
+        <w:t>O(log*n)</w:t>
+      </w:r>
+      <w:r>
+        <w:rPr>
+          <w:rFonts w:hint="cs"/>
+          <w:rtl/>
+        </w:rPr>
+        <w:t xml:space="preserve"> בממוצע על הקלט</w:t>
+      </w:r>
+      <w:r>
+        <w:rPr>
+          <w:rFonts w:hint="cs"/>
+          <w:rtl/>
+        </w:rPr>
+        <w:t>, משוערך</w:t>
+      </w:r>
+    </w:p>
+    <w:p>
+      <w:pPr>
+        <w:bidi/>
+        <w:ind w:left="720"/>
+        <w:rPr>
+          <w:rFonts w:hint="cs"/>
           <w:rtl/>
         </w:rPr>
       </w:pPr>
@@ -1979,92 +1819,17 @@
           <w:rtl/>
         </w:rPr>
       </w:pPr>
-      <w:proofErr w:type="spellStart"/>
       <w:r>
         <w:rPr>
           <w:b/>
           <w:bCs/>
         </w:rPr>
-        <w:lastRenderedPageBreak/>
-        <w:t>StatusType</w:t>
-      </w:r>
-      <w:proofErr w:type="spellEnd"/>
-      <w:r>
-        <w:rPr>
-          <w:b/>
-          <w:bCs/>
-        </w:rPr>
-        <w:t xml:space="preserve"> </w:t>
-      </w:r>
-      <w:proofErr w:type="spellStart"/>
-      <w:proofErr w:type="gramStart"/>
-      <w:r>
-        <w:rPr>
-          <w:b/>
-          <w:bCs/>
-        </w:rPr>
-        <w:t>SelectCity</w:t>
-      </w:r>
-      <w:proofErr w:type="spellEnd"/>
-      <w:r>
-        <w:rPr>
-          <w:b/>
-          <w:bCs/>
-        </w:rPr>
-        <w:t>(</w:t>
-      </w:r>
-      <w:proofErr w:type="gramEnd"/>
-      <w:r>
-        <w:rPr>
-          <w:b/>
-          <w:bCs/>
-        </w:rPr>
-        <w:t xml:space="preserve">void* DS, </w:t>
-      </w:r>
-      <w:proofErr w:type="spellStart"/>
-      <w:r>
-        <w:rPr>
-          <w:b/>
-          <w:bCs/>
-        </w:rPr>
-        <w:t>int</w:t>
-      </w:r>
-      <w:proofErr w:type="spellEnd"/>
-      <w:r>
-        <w:rPr>
-          <w:b/>
-          <w:bCs/>
-        </w:rPr>
-        <w:t xml:space="preserve"> k, </w:t>
-      </w:r>
-      <w:proofErr w:type="spellStart"/>
-      <w:r>
-        <w:rPr>
-          <w:b/>
-          <w:bCs/>
-        </w:rPr>
-        <w:t>int</w:t>
-      </w:r>
-      <w:proofErr w:type="spellEnd"/>
-      <w:r>
-        <w:rPr>
-          <w:b/>
-          <w:bCs/>
-        </w:rPr>
-        <w:t>* city)</w:t>
-      </w:r>
-    </w:p>
-    <w:p>
-      <w:pPr>
-        <w:bidi/>
-        <w:rPr>
-          <w:rtl/>
-        </w:rPr>
-      </w:pPr>
-    </w:p>
-    <w:p>
-      <w:pPr>
-        <w:pStyle w:val="a3"/>
+        <w:t>StatusType SelectCity(void* DS, int k, int* city)</w:t>
+      </w:r>
+    </w:p>
+    <w:p>
+      <w:pPr>
+        <w:pStyle w:val="ListParagraph"/>
         <w:numPr>
           <w:ilvl w:val="0"/>
           <w:numId w:val="7"/>
@@ -2088,11 +1853,9 @@
         </w:rPr>
         <w:t xml:space="preserve"> על עץ דרגות מאוזן </w:t>
       </w:r>
-      <w:proofErr w:type="spellStart"/>
       <w:r>
         <w:t>CitysTree</w:t>
       </w:r>
-      <w:proofErr w:type="spellEnd"/>
       <w:r>
         <w:rPr>
           <w:rFonts w:hint="cs"/>
@@ -2101,15 +1864,7 @@
         <w:t xml:space="preserve"> </w:t>
       </w:r>
       <w:r>
-        <w:t>O(</w:t>
-      </w:r>
-      <w:proofErr w:type="spellStart"/>
-      <w:r>
-        <w:t>logn</w:t>
-      </w:r>
-      <w:proofErr w:type="spellEnd"/>
-      <w:r>
-        <w:t>)</w:t>
+        <w:t>O(logn)</w:t>
       </w:r>
     </w:p>
     <w:p>
@@ -2126,85 +1881,22 @@
           <w:rtl/>
         </w:rPr>
       </w:pPr>
-      <w:proofErr w:type="spellStart"/>
       <w:r>
         <w:rPr>
           <w:b/>
           <w:bCs/>
         </w:rPr>
-        <w:t>StatusType</w:t>
-      </w:r>
-      <w:proofErr w:type="spellEnd"/>
-      <w:r>
-        <w:rPr>
-          <w:b/>
-          <w:bCs/>
-        </w:rPr>
-        <w:t xml:space="preserve"> </w:t>
-      </w:r>
-      <w:proofErr w:type="spellStart"/>
-      <w:proofErr w:type="gramStart"/>
-      <w:r>
-        <w:rPr>
-          <w:b/>
-          <w:bCs/>
-        </w:rPr>
-        <w:t>GetCitiesBySize</w:t>
-      </w:r>
-      <w:proofErr w:type="spellEnd"/>
-      <w:r>
-        <w:rPr>
-          <w:b/>
-          <w:bCs/>
-        </w:rPr>
-        <w:t>(</w:t>
-      </w:r>
-      <w:proofErr w:type="gramEnd"/>
-      <w:r>
-        <w:rPr>
-          <w:b/>
-          <w:bCs/>
-        </w:rPr>
-        <w:t xml:space="preserve">void* DS, </w:t>
-      </w:r>
-      <w:proofErr w:type="spellStart"/>
-      <w:r>
-        <w:rPr>
-          <w:b/>
-          <w:bCs/>
-        </w:rPr>
-        <w:t>int</w:t>
-      </w:r>
-      <w:proofErr w:type="spellEnd"/>
-      <w:r>
-        <w:rPr>
-          <w:b/>
-          <w:bCs/>
-        </w:rPr>
-        <w:t xml:space="preserve"> cities[])</w:t>
-      </w:r>
-    </w:p>
-    <w:p>
-      <w:pPr>
-        <w:bidi/>
-        <w:rPr>
-          <w:b/>
-          <w:bCs/>
-          <w:rtl/>
-        </w:rPr>
-      </w:pPr>
-    </w:p>
-    <w:p>
-      <w:pPr>
-        <w:pStyle w:val="a3"/>
+        <w:t>StatusType GetCitiesBySize(void* DS, int cities[])</w:t>
+      </w:r>
+    </w:p>
+    <w:p>
+      <w:pPr>
+        <w:pStyle w:val="ListParagraph"/>
         <w:numPr>
           <w:ilvl w:val="0"/>
           <w:numId w:val="8"/>
         </w:numPr>
         <w:bidi/>
-        <w:rPr>
-          <w:rtl/>
-        </w:rPr>
       </w:pPr>
       <w:r>
         <w:rPr>
@@ -2213,11 +1905,9 @@
         </w:rPr>
         <w:t xml:space="preserve">בצע מעבר </w:t>
       </w:r>
-      <w:proofErr w:type="spellStart"/>
       <w:r>
         <w:t>Inorder</w:t>
       </w:r>
-      <w:proofErr w:type="spellEnd"/>
       <w:r>
         <w:rPr>
           <w:rFonts w:hint="cs"/>
@@ -2225,11 +1915,25 @@
         </w:rPr>
         <w:t xml:space="preserve"> על העץ </w:t>
       </w:r>
-      <w:proofErr w:type="spellStart"/>
       <w:r>
         <w:t>CitysTree</w:t>
       </w:r>
-      <w:proofErr w:type="spellEnd"/>
+      <w:r>
+        <w:rPr>
+          <w:rFonts w:hint="cs"/>
+          <w:rtl/>
+        </w:rPr>
+        <w:t xml:space="preserve"> </w:t>
+      </w:r>
+      <w:r>
+        <w:t>O(n)</w:t>
+      </w:r>
+    </w:p>
+    <w:p>
+      <w:pPr>
+        <w:pStyle w:val="ListParagraph"/>
+        <w:bidi/>
+      </w:pPr>
     </w:p>
     <w:p>
       <w:pPr>
@@ -2240,15 +1944,398 @@
           <w:rtl/>
         </w:rPr>
       </w:pPr>
-    </w:p>
-    <w:p>
-      <w:pPr>
-        <w:bidi/>
+      <w:r>
+        <w:t xml:space="preserve"> </w:t>
+      </w:r>
+      <w:r>
         <w:rPr>
           <w:b/>
           <w:bCs/>
         </w:rPr>
-      </w:pPr>
+        <w:t>Quit(void** DS</w:t>
+      </w:r>
+      <w:r>
+        <w:rPr>
+          <w:b/>
+          <w:bCs/>
+        </w:rPr>
+        <w:t>)</w:t>
+      </w:r>
+    </w:p>
+    <w:p>
+      <w:pPr>
+        <w:pStyle w:val="ListParagraph"/>
+        <w:numPr>
+          <w:ilvl w:val="0"/>
+          <w:numId w:val="9"/>
+        </w:numPr>
+        <w:bidi/>
+      </w:pPr>
+      <w:r>
+        <w:rPr>
+          <w:rFonts w:hint="cs"/>
+          <w:rtl/>
+        </w:rPr>
+        <w:t xml:space="preserve">שחרר טבלת ערבול </w:t>
+      </w:r>
+      <w:r>
+        <w:t>O(1)</w:t>
+      </w:r>
+      <w:r>
+        <w:rPr>
+          <w:rFonts w:hint="cs"/>
+          <w:rtl/>
+        </w:rPr>
+        <w:t xml:space="preserve"> (מוקצת כזיכרון רציף</w:t>
+      </w:r>
+      <w:bookmarkStart w:id="0" w:name="_GoBack"/>
+      <w:bookmarkEnd w:id="0"/>
+      <w:r>
+        <w:rPr>
+          <w:rFonts w:hint="cs"/>
+          <w:rtl/>
+        </w:rPr>
+        <w:t>)</w:t>
+      </w:r>
+    </w:p>
+    <w:p>
+      <w:pPr>
+        <w:pStyle w:val="ListParagraph"/>
+        <w:numPr>
+          <w:ilvl w:val="0"/>
+          <w:numId w:val="9"/>
+        </w:numPr>
+        <w:bidi/>
+      </w:pPr>
+      <w:r>
+        <w:rPr>
+          <w:rFonts w:hint="cs"/>
+          <w:rtl/>
+        </w:rPr>
+        <w:t xml:space="preserve">שחרר </w:t>
+      </w:r>
+      <w:r>
+        <w:rPr>
+          <w:rFonts w:hint="cs"/>
+          <w:rtl/>
+        </w:rPr>
+        <w:t xml:space="preserve">עץ ערים </w:t>
+      </w:r>
+      <w:r>
+        <w:t>O(n)</w:t>
+      </w:r>
+    </w:p>
+    <w:p>
+      <w:pPr>
+        <w:pStyle w:val="ListParagraph"/>
+        <w:numPr>
+          <w:ilvl w:val="0"/>
+          <w:numId w:val="9"/>
+        </w:numPr>
+        <w:bidi/>
+      </w:pPr>
+      <w:r>
+        <w:rPr>
+          <w:rFonts w:hint="cs"/>
+          <w:rtl/>
+        </w:rPr>
+        <w:t xml:space="preserve">שחרר </w:t>
+      </w:r>
+      <w:r>
+        <w:t>U</w:t>
+      </w:r>
+      <w:r>
+        <w:t>nion</w:t>
+      </w:r>
+      <w:r>
+        <w:t>F</w:t>
+      </w:r>
+      <w:r>
+        <w:t>ind</w:t>
+      </w:r>
+      <w:r>
+        <w:rPr>
+          <w:rFonts w:hint="cs"/>
+          <w:rtl/>
+        </w:rPr>
+        <w:t xml:space="preserve"> ממלכות </w:t>
+      </w:r>
+      <w:r>
+        <w:t>O(n)</w:t>
+      </w:r>
+    </w:p>
+    <w:p>
+      <w:pPr>
+        <w:pStyle w:val="ListParagraph"/>
+        <w:numPr>
+          <w:ilvl w:val="0"/>
+          <w:numId w:val="9"/>
+        </w:numPr>
+        <w:bidi/>
+        <w:rPr>
+          <w:rFonts w:hint="cs"/>
+        </w:rPr>
+      </w:pPr>
+      <w:r>
+        <w:t>DS = NULL</w:t>
+      </w:r>
+    </w:p>
+    <w:p>
+      <w:pPr>
+        <w:pStyle w:val="ListParagraph"/>
+        <w:bidi/>
+        <w:rPr>
+          <w:rFonts w:hint="cs"/>
+          <w:rtl/>
+        </w:rPr>
+      </w:pPr>
+      <w:r>
+        <w:rPr>
+          <w:rFonts w:hint="cs"/>
+          <w:rtl/>
+        </w:rPr>
+        <w:t xml:space="preserve">סה"כ </w:t>
+      </w:r>
+      <w:r>
+        <w:t>O(n)</w:t>
+      </w:r>
+    </w:p>
+    <w:p>
+      <w:pPr>
+        <w:bidi/>
+        <w:rPr>
+          <w:b/>
+          <w:bCs/>
+        </w:rPr>
+      </w:pPr>
+    </w:p>
+    <w:p>
+      <w:pPr>
+        <w:bidi/>
+        <w:rPr>
+          <w:rFonts w:hint="cs"/>
+          <w:b/>
+          <w:bCs/>
+          <w:rtl/>
+        </w:rPr>
+      </w:pPr>
+      <w:r>
+        <w:rPr>
+          <w:rFonts w:hint="cs"/>
+          <w:b/>
+          <w:bCs/>
+          <w:rtl/>
+        </w:rPr>
+        <w:t>הסבר סיבוכיות מקום:</w:t>
+      </w:r>
+    </w:p>
+    <w:p>
+      <w:pPr>
+        <w:bidi/>
+        <w:spacing w:after="0"/>
+        <w:rPr>
+          <w:rFonts w:hint="cs"/>
+          <w:rtl/>
+        </w:rPr>
+      </w:pPr>
+      <w:r>
+        <w:rPr>
+          <w:rFonts w:hint="cs"/>
+          <w:rtl/>
+        </w:rPr>
+        <w:t>טבלת ערבול של התושבים -</w:t>
+      </w:r>
+      <w:r>
+        <w:rPr>
+          <w:rFonts w:hint="cs"/>
+          <w:rtl/>
+        </w:rPr>
+        <w:t xml:space="preserve"> </w:t>
+      </w:r>
+    </w:p>
+    <w:p>
+      <w:pPr>
+        <w:bidi/>
+        <w:spacing w:after="0"/>
+      </w:pPr>
+      <w:r>
+        <w:rPr>
+          <w:rFonts w:hint="cs"/>
+          <w:rtl/>
+        </w:rPr>
+        <w:t xml:space="preserve">גודל </w:t>
+      </w:r>
+      <w:r>
+        <w:rPr>
+          <w:rFonts w:hint="cs"/>
+          <w:rtl/>
+        </w:rPr>
+        <w:t>מערך הטבלה לכל היותר פי 2 ממס' תושבים</w:t>
+      </w:r>
+      <w:r>
+        <w:t xml:space="preserve"> m </w:t>
+      </w:r>
+      <w:r>
+        <w:rPr>
+          <w:rFonts w:hint="cs"/>
+          <w:rtl/>
+        </w:rPr>
+        <w:t xml:space="preserve">. והמערך באתחול יעיל לוקח פי 3. </w:t>
+      </w:r>
+    </w:p>
+    <w:p>
+      <w:pPr>
+        <w:bidi/>
+        <w:spacing w:after="0"/>
+      </w:pPr>
+      <w:r>
+        <w:rPr>
+          <w:rFonts w:hint="cs"/>
+          <w:rtl/>
+        </w:rPr>
+        <w:t>סה"כ</w:t>
+      </w:r>
+      <w:r>
+        <w:t xml:space="preserve"> 6*O(m) =</w:t>
+      </w:r>
+      <w:r>
+        <w:t xml:space="preserve"> </w:t>
+      </w:r>
+      <w:r>
+        <w:t>O(m)</w:t>
+      </w:r>
+      <w:r>
+        <w:t xml:space="preserve"> </w:t>
+      </w:r>
+    </w:p>
+    <w:p>
+      <w:pPr>
+        <w:bidi/>
+        <w:spacing w:after="0"/>
+      </w:pPr>
+    </w:p>
+    <w:p>
+      <w:pPr>
+        <w:bidi/>
+        <w:spacing w:after="0"/>
+        <w:rPr>
+          <w:rFonts w:hint="cs"/>
+          <w:rtl/>
+        </w:rPr>
+      </w:pPr>
+      <w:r>
+        <w:t>UF</w:t>
+      </w:r>
+      <w:r>
+        <w:rPr>
+          <w:rFonts w:hint="cs"/>
+          <w:rtl/>
+        </w:rPr>
+        <w:t xml:space="preserve"> של ממלכות</w:t>
+      </w:r>
+      <w:r>
+        <w:rPr>
+          <w:rFonts w:hint="cs"/>
+          <w:rtl/>
+        </w:rPr>
+        <w:t xml:space="preserve"> </w:t>
+      </w:r>
+      <w:r>
+        <w:rPr>
+          <w:rtl/>
+        </w:rPr>
+        <w:t>–</w:t>
+      </w:r>
+    </w:p>
+    <w:p>
+      <w:pPr>
+        <w:bidi/>
+        <w:spacing w:after="0"/>
+      </w:pPr>
+      <w:r>
+        <w:rPr>
+          <w:rFonts w:hint="cs"/>
+          <w:rtl/>
+        </w:rPr>
+        <w:t xml:space="preserve">מערך גישה לממלכות </w:t>
+      </w:r>
+      <w:r>
+        <w:t>O(n)</w:t>
+      </w:r>
+      <w:r>
+        <w:rPr>
+          <w:rFonts w:hint="cs"/>
+          <w:rtl/>
+        </w:rPr>
+        <w:t xml:space="preserve">, מערך גישה לערים </w:t>
+      </w:r>
+      <w:r>
+        <w:t>O(n)</w:t>
+      </w:r>
+      <w:r>
+        <w:rPr>
+          <w:rFonts w:hint="cs"/>
+          <w:rtl/>
+        </w:rPr>
+        <w:t xml:space="preserve">, צומת לכל עיר </w:t>
+      </w:r>
+      <w:r>
+        <w:t>O(n)</w:t>
+      </w:r>
+      <w:r>
+        <w:rPr>
+          <w:rFonts w:hint="cs"/>
+          <w:rtl/>
+        </w:rPr>
+        <w:t xml:space="preserve">, סה"כ </w:t>
+      </w:r>
+      <w:r>
+        <w:t>O(n)</w:t>
+      </w:r>
+    </w:p>
+    <w:p>
+      <w:pPr>
+        <w:bidi/>
+        <w:spacing w:after="0"/>
+      </w:pPr>
+    </w:p>
+    <w:p>
+      <w:pPr>
+        <w:bidi/>
+        <w:spacing w:after="0"/>
+      </w:pPr>
+      <w:r>
+        <w:rPr>
+          <w:rFonts w:hint="cs"/>
+          <w:rtl/>
+        </w:rPr>
+        <w:t xml:space="preserve">עץ דרגות של ערים- </w:t>
+      </w:r>
+      <w:r>
+        <w:t>O(n)</w:t>
+      </w:r>
+    </w:p>
+    <w:p>
+      <w:pPr>
+        <w:bidi/>
+        <w:spacing w:after="0"/>
+      </w:pPr>
+    </w:p>
+    <w:p>
+      <w:pPr>
+        <w:bidi/>
+        <w:spacing w:after="0"/>
+      </w:pPr>
+      <w:r>
+        <w:rPr>
+          <w:rFonts w:hint="cs"/>
+          <w:rtl/>
+        </w:rPr>
+        <w:t xml:space="preserve">סה"כ </w:t>
+      </w:r>
+      <w:r>
+        <w:t>O(n+m)</w:t>
+      </w:r>
     </w:p>
     <w:sectPr>
       <w:pgSz w:w="12240" w:h="15840"/>
@@ -2261,7 +2348,7 @@
 </file>
 
 <file path=word/numbering.xml><?xml version="1.0" encoding="utf-8"?>
-<w:numbering xmlns:wpc="http://schemas.microsoft.com/office/word/2010/wordprocessingCanvas" xmlns:mc="http://schemas.openxmlformats.org/markup-compatibility/2006" xmlns:o="urn:schemas-microsoft-com:office:office" xmlns:r="http://schemas.openxmlformats.org/officeDocument/2006/relationships" xmlns:m="http://schemas.openxmlformats.org/officeDocument/2006/math" xmlns:v="urn:schemas-microsoft-com:vml" xmlns:wp14="http://schemas.microsoft.com/office/word/2010/wordprocessingDrawing" xmlns:wp="http://schemas.openxmlformats.org/drawingml/2006/wordprocessingDrawing" xmlns:w10="urn:schemas-microsoft-com:office:word" xmlns:w="http://schemas.openxmlformats.org/wordprocessingml/2006/main" xmlns:w14="http://schemas.microsoft.com/office/word/2010/wordml" xmlns:w15="http://schemas.microsoft.com/office/word/2012/wordml" xmlns:wpg="http://schemas.microsoft.com/office/word/2010/wordprocessingGroup" xmlns:wpi="http://schemas.microsoft.com/office/word/2010/wordprocessingInk" xmlns:wne="http://schemas.microsoft.com/office/word/2006/wordml" xmlns:wps="http://schemas.microsoft.com/office/word/2010/wordprocessingShape" mc:Ignorable="w14 w15 wp14">
+<w:numbering xmlns:wpc="http://schemas.microsoft.com/office/word/2010/wordprocessingCanvas" xmlns:mc="http://schemas.openxmlformats.org/markup-compatibility/2006" xmlns:o="urn:schemas-microsoft-com:office:office" xmlns:r="http://schemas.openxmlformats.org/officeDocument/2006/relationships" xmlns:m="http://schemas.openxmlformats.org/officeDocument/2006/math" xmlns:v="urn:schemas-microsoft-com:vml" xmlns:wp14="http://schemas.microsoft.com/office/word/2010/wordprocessingDrawing" xmlns:wp="http://schemas.openxmlformats.org/drawingml/2006/wordprocessingDrawing" xmlns:w10="urn:schemas-microsoft-com:office:word" xmlns:w="http://schemas.openxmlformats.org/wordprocessingml/2006/main" xmlns:w14="http://schemas.microsoft.com/office/word/2010/wordml" xmlns:wpg="http://schemas.microsoft.com/office/word/2010/wordprocessingGroup" xmlns:wpi="http://schemas.microsoft.com/office/word/2010/wordprocessingInk" xmlns:wne="http://schemas.microsoft.com/office/word/2006/wordml" xmlns:wps="http://schemas.microsoft.com/office/word/2010/wordprocessingShape" mc:Ignorable="w14 wp14">
   <w:abstractNum w:abstractNumId="0">
     <w:nsid w:val="0914707D"/>
     <w:multiLevelType w:val="hybridMultilevel"/>
@@ -2886,6 +2973,95 @@
     </w:lvl>
   </w:abstractNum>
   <w:abstractNum w:abstractNumId="7">
+    <w:nsid w:val="794E7DCC"/>
+    <w:multiLevelType w:val="hybridMultilevel"/>
+    <w:tmpl w:val="49B634BA"/>
+    <w:lvl w:ilvl="0" w:tplc="0409000F">
+      <w:start w:val="1"/>
+      <w:numFmt w:val="decimal"/>
+      <w:lvlText w:val="%1."/>
+      <w:lvlJc w:val="left"/>
+      <w:pPr>
+        <w:ind w:left="720" w:hanging="360"/>
+      </w:pPr>
+      <w:rPr>
+        <w:rFonts w:hint="default"/>
+      </w:rPr>
+    </w:lvl>
+    <w:lvl w:ilvl="1" w:tplc="04090019" w:tentative="1">
+      <w:start w:val="1"/>
+      <w:numFmt w:val="lowerLetter"/>
+      <w:lvlText w:val="%2."/>
+      <w:lvlJc w:val="left"/>
+      <w:pPr>
+        <w:ind w:left="1440" w:hanging="360"/>
+      </w:pPr>
+    </w:lvl>
+    <w:lvl w:ilvl="2" w:tplc="0409001B" w:tentative="1">
+      <w:start w:val="1"/>
+      <w:numFmt w:val="lowerRoman"/>
+      <w:lvlText w:val="%3."/>
+      <w:lvlJc w:val="right"/>
+      <w:pPr>
+        <w:ind w:left="2160" w:hanging="180"/>
+      </w:pPr>
+    </w:lvl>
+    <w:lvl w:ilvl="3" w:tplc="0409000F" w:tentative="1">
+      <w:start w:val="1"/>
+      <w:numFmt w:val="decimal"/>
+      <w:lvlText w:val="%4."/>
+      <w:lvlJc w:val="left"/>
+      <w:pPr>
+        <w:ind w:left="2880" w:hanging="360"/>
+      </w:pPr>
+    </w:lvl>
+    <w:lvl w:ilvl="4" w:tplc="04090019" w:tentative="1">
+      <w:start w:val="1"/>
+      <w:numFmt w:val="lowerLetter"/>
+      <w:lvlText w:val="%5."/>
+      <w:lvlJc w:val="left"/>
+      <w:pPr>
+        <w:ind w:left="3600" w:hanging="360"/>
+      </w:pPr>
+    </w:lvl>
+    <w:lvl w:ilvl="5" w:tplc="0409001B" w:tentative="1">
+      <w:start w:val="1"/>
+      <w:numFmt w:val="lowerRoman"/>
+      <w:lvlText w:val="%6."/>
+      <w:lvlJc w:val="right"/>
+      <w:pPr>
+        <w:ind w:left="4320" w:hanging="180"/>
+      </w:pPr>
+    </w:lvl>
+    <w:lvl w:ilvl="6" w:tplc="0409000F" w:tentative="1">
+      <w:start w:val="1"/>
+      <w:numFmt w:val="decimal"/>
+      <w:lvlText w:val="%7."/>
+      <w:lvlJc w:val="left"/>
+      <w:pPr>
+        <w:ind w:left="5040" w:hanging="360"/>
+      </w:pPr>
+    </w:lvl>
+    <w:lvl w:ilvl="7" w:tplc="04090019" w:tentative="1">
+      <w:start w:val="1"/>
+      <w:numFmt w:val="lowerLetter"/>
+      <w:lvlText w:val="%8."/>
+      <w:lvlJc w:val="left"/>
+      <w:pPr>
+        <w:ind w:left="5760" w:hanging="360"/>
+      </w:pPr>
+    </w:lvl>
+    <w:lvl w:ilvl="8" w:tplc="0409001B" w:tentative="1">
+      <w:start w:val="1"/>
+      <w:numFmt w:val="lowerRoman"/>
+      <w:lvlText w:val="%9."/>
+      <w:lvlJc w:val="right"/>
+      <w:pPr>
+        <w:ind w:left="6480" w:hanging="180"/>
+      </w:pPr>
+    </w:lvl>
+  </w:abstractNum>
+  <w:abstractNum w:abstractNumId="8">
     <w:nsid w:val="7A502E52"/>
     <w:multiLevelType w:val="hybridMultilevel"/>
     <w:tmpl w:val="21B804A8"/>
@@ -2987,7 +3163,7 @@
     <w:abstractNumId w:val="0"/>
   </w:num>
   <w:num w:numId="5">
-    <w:abstractNumId w:val="7"/>
+    <w:abstractNumId w:val="8"/>
   </w:num>
   <w:num w:numId="6">
     <w:abstractNumId w:val="1"/>
@@ -2998,11 +3174,14 @@
   <w:num w:numId="8">
     <w:abstractNumId w:val="6"/>
   </w:num>
+  <w:num w:numId="9">
+    <w:abstractNumId w:val="7"/>
+  </w:num>
 </w:numbering>
 </file>
 
 <file path=word/styles.xml><?xml version="1.0" encoding="utf-8"?>
-<w:styles xmlns:mc="http://schemas.openxmlformats.org/markup-compatibility/2006" xmlns:r="http://schemas.openxmlformats.org/officeDocument/2006/relationships" xmlns:w="http://schemas.openxmlformats.org/wordprocessingml/2006/main" xmlns:w14="http://schemas.microsoft.com/office/word/2010/wordml" xmlns:w15="http://schemas.microsoft.com/office/word/2012/wordml" mc:Ignorable="w14 w15">
+<w:styles xmlns:mc="http://schemas.openxmlformats.org/markup-compatibility/2006" xmlns:r="http://schemas.openxmlformats.org/officeDocument/2006/relationships" xmlns:w="http://schemas.openxmlformats.org/wordprocessingml/2006/main" xmlns:w14="http://schemas.microsoft.com/office/word/2010/wordml" mc:Ignorable="w14">
   <w:docDefaults>
     <w:rPrDefault>
       <w:rPr>
@@ -3018,390 +3197,156 @@
       </w:pPr>
     </w:pPrDefault>
   </w:docDefaults>
-  <w:latentStyles w:defLockedState="0" w:defUIPriority="99" w:defSemiHidden="0" w:defUnhideWhenUsed="0" w:defQFormat="0" w:count="371">
-    <w:lsdException w:name="Normal" w:uiPriority="0" w:qFormat="1"/>
-    <w:lsdException w:name="heading 1" w:uiPriority="9" w:qFormat="1"/>
-    <w:lsdException w:name="heading 2" w:semiHidden="1" w:uiPriority="9" w:unhideWhenUsed="1" w:qFormat="1"/>
-    <w:lsdException w:name="heading 3" w:semiHidden="1" w:uiPriority="9" w:unhideWhenUsed="1" w:qFormat="1"/>
-    <w:lsdException w:name="heading 4" w:semiHidden="1" w:uiPriority="9" w:unhideWhenUsed="1" w:qFormat="1"/>
-    <w:lsdException w:name="heading 5" w:semiHidden="1" w:uiPriority="9" w:unhideWhenUsed="1" w:qFormat="1"/>
-    <w:lsdException w:name="heading 6" w:semiHidden="1" w:uiPriority="9" w:unhideWhenUsed="1" w:qFormat="1"/>
-    <w:lsdException w:name="heading 7" w:semiHidden="1" w:uiPriority="9" w:unhideWhenUsed="1" w:qFormat="1"/>
-    <w:lsdException w:name="heading 8" w:semiHidden="1" w:uiPriority="9" w:unhideWhenUsed="1" w:qFormat="1"/>
-    <w:lsdException w:name="heading 9" w:semiHidden="1" w:uiPriority="9" w:unhideWhenUsed="1" w:qFormat="1"/>
-    <w:lsdException w:name="index 1" w:semiHidden="1" w:unhideWhenUsed="1"/>
-    <w:lsdException w:name="index 2" w:semiHidden="1" w:unhideWhenUsed="1"/>
-    <w:lsdException w:name="index 3" w:semiHidden="1" w:unhideWhenUsed="1"/>
-    <w:lsdException w:name="index 4" w:semiHidden="1" w:unhideWhenUsed="1"/>
-    <w:lsdException w:name="index 5" w:semiHidden="1" w:unhideWhenUsed="1"/>
-    <w:lsdException w:name="index 6" w:semiHidden="1" w:unhideWhenUsed="1"/>
-    <w:lsdException w:name="index 7" w:semiHidden="1" w:unhideWhenUsed="1"/>
-    <w:lsdException w:name="index 8" w:semiHidden="1" w:unhideWhenUsed="1"/>
-    <w:lsdException w:name="index 9" w:semiHidden="1" w:unhideWhenUsed="1"/>
-    <w:lsdException w:name="toc 1" w:semiHidden="1" w:uiPriority="39" w:unhideWhenUsed="1"/>
-    <w:lsdException w:name="toc 2" w:semiHidden="1" w:uiPriority="39" w:unhideWhenUsed="1"/>
-    <w:lsdException w:name="toc 3" w:semiHidden="1" w:uiPriority="39" w:unhideWhenUsed="1"/>
-    <w:lsdException w:name="toc 4" w:semiHidden="1" w:uiPriority="39" w:unhideWhenUsed="1"/>
-    <w:lsdException w:name="toc 5" w:semiHidden="1" w:uiPriority="39" w:unhideWhenUsed="1"/>
-    <w:lsdException w:name="toc 6" w:semiHidden="1" w:uiPriority="39" w:unhideWhenUsed="1"/>
-    <w:lsdException w:name="toc 7" w:semiHidden="1" w:uiPriority="39" w:unhideWhenUsed="1"/>
-    <w:lsdException w:name="toc 8" w:semiHidden="1" w:uiPriority="39" w:unhideWhenUsed="1"/>
-    <w:lsdException w:name="toc 9" w:semiHidden="1" w:uiPriority="39" w:unhideWhenUsed="1"/>
-    <w:lsdException w:name="Normal Indent" w:semiHidden="1" w:unhideWhenUsed="1"/>
-    <w:lsdException w:name="footnote text" w:semiHidden="1" w:unhideWhenUsed="1"/>
-    <w:lsdException w:name="annotation text" w:semiHidden="1" w:unhideWhenUsed="1"/>
-    <w:lsdException w:name="header" w:semiHidden="1" w:unhideWhenUsed="1"/>
-    <w:lsdException w:name="footer" w:semiHidden="1" w:unhideWhenUsed="1"/>
-    <w:lsdException w:name="index heading" w:semiHidden="1" w:unhideWhenUsed="1"/>
-    <w:lsdException w:name="caption" w:semiHidden="1" w:uiPriority="35" w:unhideWhenUsed="1" w:qFormat="1"/>
-    <w:lsdException w:name="table of figures" w:semiHidden="1" w:unhideWhenUsed="1"/>
-    <w:lsdException w:name="envelope address" w:semiHidden="1" w:unhideWhenUsed="1"/>
-    <w:lsdException w:name="envelope return" w:semiHidden="1" w:unhideWhenUsed="1"/>
-    <w:lsdException w:name="footnote reference" w:semiHidden="1" w:unhideWhenUsed="1"/>
-    <w:lsdException w:name="annotation reference" w:semiHidden="1" w:unhideWhenUsed="1"/>
-    <w:lsdException w:name="line number" w:semiHidden="1" w:unhideWhenUsed="1"/>
-    <w:lsdException w:name="page number" w:semiHidden="1" w:unhideWhenUsed="1"/>
-    <w:lsdException w:name="endnote reference" w:semiHidden="1" w:unhideWhenUsed="1"/>
-    <w:lsdException w:name="endnote text" w:semiHidden="1" w:unhideWhenUsed="1"/>
-    <w:lsdException w:name="table of authorities" w:semiHidden="1" w:unhideWhenUsed="1"/>
-    <w:lsdException w:name="macro" w:semiHidden="1" w:unhideWhenUsed="1"/>
-    <w:lsdException w:name="toa heading" w:semiHidden="1" w:unhideWhenUsed="1"/>
-    <w:lsdException w:name="List" w:semiHidden="1" w:unhideWhenUsed="1"/>
-    <w:lsdException w:name="List Bullet" w:semiHidden="1" w:unhideWhenUsed="1"/>
-    <w:lsdException w:name="List Number" w:semiHidden="1" w:unhideWhenUsed="1"/>
-    <w:lsdException w:name="List 2" w:semiHidden="1" w:unhideWhenUsed="1"/>
-    <w:lsdException w:name="List 3" w:semiHidden="1" w:unhideWhenUsed="1"/>
-    <w:lsdException w:name="List 4" w:semiHidden="1" w:unhideWhenUsed="1"/>
-    <w:lsdException w:name="List 5" w:semiHidden="1" w:unhideWhenUsed="1"/>
-    <w:lsdException w:name="List Bullet 2" w:semiHidden="1" w:unhideWhenUsed="1"/>
-    <w:lsdException w:name="List Bullet 3" w:semiHidden="1" w:unhideWhenUsed="1"/>
-    <w:lsdException w:name="List Bullet 4" w:semiHidden="1" w:unhideWhenUsed="1"/>
-    <w:lsdException w:name="List Bullet 5" w:semiHidden="1" w:unhideWhenUsed="1"/>
-    <w:lsdException w:name="List Number 2" w:semiHidden="1" w:unhideWhenUsed="1"/>
-    <w:lsdException w:name="List Number 3" w:semiHidden="1" w:unhideWhenUsed="1"/>
-    <w:lsdException w:name="List Number 4" w:semiHidden="1" w:unhideWhenUsed="1"/>
-    <w:lsdException w:name="List Number 5" w:semiHidden="1" w:unhideWhenUsed="1"/>
-    <w:lsdException w:name="Title" w:uiPriority="10" w:qFormat="1"/>
-    <w:lsdException w:name="Closing" w:semiHidden="1" w:unhideWhenUsed="1"/>
-    <w:lsdException w:name="Signature" w:semiHidden="1" w:unhideWhenUsed="1"/>
-    <w:lsdException w:name="Default Paragraph Font" w:semiHidden="1" w:uiPriority="1" w:unhideWhenUsed="1"/>
-    <w:lsdException w:name="Body Text" w:semiHidden="1" w:unhideWhenUsed="1"/>
-    <w:lsdException w:name="Body Text Indent" w:semiHidden="1" w:unhideWhenUsed="1"/>
-    <w:lsdException w:name="List Continue" w:semiHidden="1" w:unhideWhenUsed="1"/>
-    <w:lsdException w:name="List Continue 2" w:semiHidden="1" w:unhideWhenUsed="1"/>
-    <w:lsdException w:name="List Continue 3" w:semiHidden="1" w:unhideWhenUsed="1"/>
-    <w:lsdException w:name="List Continue 4" w:semiHidden="1" w:unhideWhenUsed="1"/>
-    <w:lsdException w:name="List Continue 5" w:semiHidden="1" w:unhideWhenUsed="1"/>
-    <w:lsdException w:name="Message Header" w:semiHidden="1" w:unhideWhenUsed="1"/>
-    <w:lsdException w:name="Subtitle" w:uiPriority="11" w:qFormat="1"/>
-    <w:lsdException w:name="Salutation" w:semiHidden="1" w:unhideWhenUsed="1"/>
-    <w:lsdException w:name="Date" w:semiHidden="1" w:unhideWhenUsed="1"/>
-    <w:lsdException w:name="Body Text First Indent" w:semiHidden="1" w:unhideWhenUsed="1"/>
-    <w:lsdException w:name="Body Text First Indent 2" w:semiHidden="1" w:unhideWhenUsed="1"/>
-    <w:lsdException w:name="Note Heading" w:semiHidden="1" w:unhideWhenUsed="1"/>
-    <w:lsdException w:name="Body Text 2" w:semiHidden="1" w:unhideWhenUsed="1"/>
-    <w:lsdException w:name="Body Text 3" w:semiHidden="1" w:unhideWhenUsed="1"/>
-    <w:lsdException w:name="Body Text Indent 2" w:semiHidden="1" w:unhideWhenUsed="1"/>
-    <w:lsdException w:name="Body Text Indent 3" w:semiHidden="1" w:unhideWhenUsed="1"/>
-    <w:lsdException w:name="Block Text" w:semiHidden="1" w:unhideWhenUsed="1"/>
-    <w:lsdException w:name="Hyperlink" w:semiHidden="1" w:unhideWhenUsed="1"/>
-    <w:lsdException w:name="FollowedHyperlink" w:semiHidden="1" w:unhideWhenUsed="1"/>
-    <w:lsdException w:name="Strong" w:uiPriority="22" w:qFormat="1"/>
-    <w:lsdException w:name="Emphasis" w:uiPriority="20" w:qFormat="1"/>
-    <w:lsdException w:name="Document Map" w:semiHidden="1" w:unhideWhenUsed="1"/>
-    <w:lsdException w:name="Plain Text" w:semiHidden="1" w:unhideWhenUsed="1"/>
-    <w:lsdException w:name="E-mail Signature" w:semiHidden="1" w:unhideWhenUsed="1"/>
-    <w:lsdException w:name="HTML Top of Form" w:semiHidden="1" w:unhideWhenUsed="1"/>
-    <w:lsdException w:name="HTML Bottom of Form" w:semiHidden="1" w:unhideWhenUsed="1"/>
-    <w:lsdException w:name="Normal (Web)" w:semiHidden="1" w:unhideWhenUsed="1"/>
-    <w:lsdException w:name="HTML Acronym" w:semiHidden="1" w:unhideWhenUsed="1"/>
-    <w:lsdException w:name="HTML Address" w:semiHidden="1" w:unhideWhenUsed="1"/>
-    <w:lsdException w:name="HTML Cite" w:semiHidden="1" w:unhideWhenUsed="1"/>
-    <w:lsdException w:name="HTML Code" w:semiHidden="1" w:unhideWhenUsed="1"/>
-    <w:lsdException w:name="HTML Definition" w:semiHidden="1" w:unhideWhenUsed="1"/>
-    <w:lsdException w:name="HTML Keyboard" w:semiHidden="1" w:unhideWhenUsed="1"/>
-    <w:lsdException w:name="HTML Preformatted" w:semiHidden="1" w:unhideWhenUsed="1"/>
-    <w:lsdException w:name="HTML Sample" w:semiHidden="1" w:unhideWhenUsed="1"/>
-    <w:lsdException w:name="HTML Typewriter" w:semiHidden="1" w:unhideWhenUsed="1"/>
-    <w:lsdException w:name="HTML Variable" w:semiHidden="1" w:unhideWhenUsed="1"/>
-    <w:lsdException w:name="Normal Table" w:semiHidden="1" w:unhideWhenUsed="1"/>
-    <w:lsdException w:name="annotation subject" w:semiHidden="1" w:unhideWhenUsed="1"/>
-    <w:lsdException w:name="No List" w:semiHidden="1" w:unhideWhenUsed="1"/>
-    <w:lsdException w:name="Outline List 1" w:semiHidden="1" w:unhideWhenUsed="1"/>
-    <w:lsdException w:name="Outline List 2" w:semiHidden="1" w:unhideWhenUsed="1"/>
-    <w:lsdException w:name="Outline List 3" w:semiHidden="1" w:unhideWhenUsed="1"/>
-    <w:lsdException w:name="Table Simple 1" w:semiHidden="1" w:unhideWhenUsed="1"/>
-    <w:lsdException w:name="Table Simple 2" w:semiHidden="1" w:unhideWhenUsed="1"/>
-    <w:lsdException w:name="Table Simple 3" w:semiHidden="1" w:unhideWhenUsed="1"/>
-    <w:lsdException w:name="Table Classic 1" w:semiHidden="1" w:unhideWhenUsed="1"/>
-    <w:lsdException w:name="Table Classic 2" w:semiHidden="1" w:unhideWhenUsed="1"/>
-    <w:lsdException w:name="Table Classic 3" w:semiHidden="1" w:unhideWhenUsed="1"/>
-    <w:lsdException w:name="Table Classic 4" w:semiHidden="1" w:unhideWhenUsed="1"/>
-    <w:lsdException w:name="Table Colorful 1" w:semiHidden="1" w:unhideWhenUsed="1"/>
-    <w:lsdException w:name="Table Colorful 2" w:semiHidden="1" w:unhideWhenUsed="1"/>
-    <w:lsdException w:name="Table Colorful 3" w:semiHidden="1" w:unhideWhenUsed="1"/>
-    <w:lsdException w:name="Table Columns 1" w:semiHidden="1" w:unhideWhenUsed="1"/>
-    <w:lsdException w:name="Table Columns 2" w:semiHidden="1" w:unhideWhenUsed="1"/>
-    <w:lsdException w:name="Table Columns 3" w:semiHidden="1" w:unhideWhenUsed="1"/>
-    <w:lsdException w:name="Table Columns 4" w:semiHidden="1" w:unhideWhenUsed="1"/>
-    <w:lsdException w:name="Table Columns 5" w:semiHidden="1" w:unhideWhenUsed="1"/>
-    <w:lsdException w:name="Table Grid 1" w:semiHidden="1" w:unhideWhenUsed="1"/>
-    <w:lsdException w:name="Table Grid 2" w:semiHidden="1" w:unhideWhenUsed="1"/>
-    <w:lsdException w:name="Table Grid 3" w:semiHidden="1" w:unhideWhenUsed="1"/>
-    <w:lsdException w:name="Table Grid 4" w:semiHidden="1" w:unhideWhenUsed="1"/>
-    <w:lsdException w:name="Table Grid 5" w:semiHidden="1" w:unhideWhenUsed="1"/>
-    <w:lsdException w:name="Table Grid 6" w:semiHidden="1" w:unhideWhenUsed="1"/>
-    <w:lsdException w:name="Table Grid 7" w:semiHidden="1" w:unhideWhenUsed="1"/>
-    <w:lsdException w:name="Table Grid 8" w:semiHidden="1" w:unhideWhenUsed="1"/>
-    <w:lsdException w:name="Table List 1" w:semiHidden="1" w:unhideWhenUsed="1"/>
-    <w:lsdException w:name="Table List 2" w:semiHidden="1" w:unhideWhenUsed="1"/>
-    <w:lsdException w:name="Table List 3" w:semiHidden="1" w:unhideWhenUsed="1"/>
-    <w:lsdException w:name="Table List 4" w:semiHidden="1" w:unhideWhenUsed="1"/>
-    <w:lsdException w:name="Table List 5" w:semiHidden="1" w:unhideWhenUsed="1"/>
-    <w:lsdException w:name="Table List 6" w:semiHidden="1" w:unhideWhenUsed="1"/>
-    <w:lsdException w:name="Table List 7" w:semiHidden="1" w:unhideWhenUsed="1"/>
-    <w:lsdException w:name="Table List 8" w:semiHidden="1" w:unhideWhenUsed="1"/>
-    <w:lsdException w:name="Table 3D effects 1" w:semiHidden="1" w:unhideWhenUsed="1"/>
-    <w:lsdException w:name="Table 3D effects 2" w:semiHidden="1" w:unhideWhenUsed="1"/>
-    <w:lsdException w:name="Table 3D effects 3" w:semiHidden="1" w:unhideWhenUsed="1"/>
-    <w:lsdException w:name="Table Contemporary" w:semiHidden="1" w:unhideWhenUsed="1"/>
-    <w:lsdException w:name="Table Elegant" w:semiHidden="1" w:unhideWhenUsed="1"/>
-    <w:lsdException w:name="Table Professional" w:semiHidden="1" w:unhideWhenUsed="1"/>
-    <w:lsdException w:name="Table Subtle 1" w:semiHidden="1" w:unhideWhenUsed="1"/>
-    <w:lsdException w:name="Table Subtle 2" w:semiHidden="1" w:unhideWhenUsed="1"/>
-    <w:lsdException w:name="Table Web 1" w:semiHidden="1" w:unhideWhenUsed="1"/>
-    <w:lsdException w:name="Table Web 2" w:semiHidden="1" w:unhideWhenUsed="1"/>
-    <w:lsdException w:name="Table Web 3" w:semiHidden="1" w:unhideWhenUsed="1"/>
-    <w:lsdException w:name="Balloon Text" w:semiHidden="1" w:unhideWhenUsed="1"/>
-    <w:lsdException w:name="Table Grid" w:uiPriority="39"/>
-    <w:lsdException w:name="Table Theme" w:semiHidden="1" w:unhideWhenUsed="1"/>
-    <w:lsdException w:name="Placeholder Text" w:semiHidden="1"/>
-    <w:lsdException w:name="No Spacing" w:uiPriority="1" w:qFormat="1"/>
-    <w:lsdException w:name="Light Shading" w:uiPriority="60"/>
-    <w:lsdException w:name="Light List" w:uiPriority="61"/>
-    <w:lsdException w:name="Light Grid" w:uiPriority="62"/>
-    <w:lsdException w:name="Medium Shading 1" w:uiPriority="63"/>
-    <w:lsdException w:name="Medium Shading 2" w:uiPriority="64"/>
-    <w:lsdException w:name="Medium List 1" w:uiPriority="65"/>
-    <w:lsdException w:name="Medium List 2" w:uiPriority="66"/>
-    <w:lsdException w:name="Medium Grid 1" w:uiPriority="67"/>
-    <w:lsdException w:name="Medium Grid 2" w:uiPriority="68"/>
-    <w:lsdException w:name="Medium Grid 3" w:uiPriority="69"/>
-    <w:lsdException w:name="Dark List" w:uiPriority="70"/>
-    <w:lsdException w:name="Colorful Shading" w:uiPriority="71"/>
-    <w:lsdException w:name="Colorful List" w:uiPriority="72"/>
-    <w:lsdException w:name="Colorful Grid" w:uiPriority="73"/>
-    <w:lsdException w:name="Light Shading Accent 1" w:uiPriority="60"/>
-    <w:lsdException w:name="Light List Accent 1" w:uiPriority="61"/>
-    <w:lsdException w:name="Light Grid Accent 1" w:uiPriority="62"/>
-    <w:lsdException w:name="Medium Shading 1 Accent 1" w:uiPriority="63"/>
-    <w:lsdException w:name="Medium Shading 2 Accent 1" w:uiPriority="64"/>
-    <w:lsdException w:name="Medium List 1 Accent 1" w:uiPriority="65"/>
-    <w:lsdException w:name="Revision" w:semiHidden="1"/>
-    <w:lsdException w:name="List Paragraph" w:uiPriority="34" w:qFormat="1"/>
-    <w:lsdException w:name="Quote" w:uiPriority="29" w:qFormat="1"/>
-    <w:lsdException w:name="Intense Quote" w:uiPriority="30" w:qFormat="1"/>
-    <w:lsdException w:name="Medium List 2 Accent 1" w:uiPriority="66"/>
-    <w:lsdException w:name="Medium Grid 1 Accent 1" w:uiPriority="67"/>
-    <w:lsdException w:name="Medium Grid 2 Accent 1" w:uiPriority="68"/>
-    <w:lsdException w:name="Medium Grid 3 Accent 1" w:uiPriority="69"/>
-    <w:lsdException w:name="Dark List Accent 1" w:uiPriority="70"/>
-    <w:lsdException w:name="Colorful Shading Accent 1" w:uiPriority="71"/>
-    <w:lsdException w:name="Colorful List Accent 1" w:uiPriority="72"/>
-    <w:lsdException w:name="Colorful Grid Accent 1" w:uiPriority="73"/>
-    <w:lsdException w:name="Light Shading Accent 2" w:uiPriority="60"/>
-    <w:lsdException w:name="Light List Accent 2" w:uiPriority="61"/>
-    <w:lsdException w:name="Light Grid Accent 2" w:uiPriority="62"/>
-    <w:lsdException w:name="Medium Shading 1 Accent 2" w:uiPriority="63"/>
-    <w:lsdException w:name="Medium Shading 2 Accent 2" w:uiPriority="64"/>
-    <w:lsdException w:name="Medium List 1 Accent 2" w:uiPriority="65"/>
-    <w:lsdException w:name="Medium List 2 Accent 2" w:uiPriority="66"/>
-    <w:lsdException w:name="Medium Grid 1 Accent 2" w:uiPriority="67"/>
-    <w:lsdException w:name="Medium Grid 2 Accent 2" w:uiPriority="68"/>
-    <w:lsdException w:name="Medium Grid 3 Accent 2" w:uiPriority="69"/>
-    <w:lsdException w:name="Dark List Accent 2" w:uiPriority="70"/>
-    <w:lsdException w:name="Colorful Shading Accent 2" w:uiPriority="71"/>
-    <w:lsdException w:name="Colorful List Accent 2" w:uiPriority="72"/>
-    <w:lsdException w:name="Colorful Grid Accent 2" w:uiPriority="73"/>
-    <w:lsdException w:name="Light Shading Accent 3" w:uiPriority="60"/>
-    <w:lsdException w:name="Light List Accent 3" w:uiPriority="61"/>
-    <w:lsdException w:name="Light Grid Accent 3" w:uiPriority="62"/>
-    <w:lsdException w:name="Medium Shading 1 Accent 3" w:uiPriority="63"/>
-    <w:lsdException w:name="Medium Shading 2 Accent 3" w:uiPriority="64"/>
-    <w:lsdException w:name="Medium List 1 Accent 3" w:uiPriority="65"/>
-    <w:lsdException w:name="Medium List 2 Accent 3" w:uiPriority="66"/>
-    <w:lsdException w:name="Medium Grid 1 Accent 3" w:uiPriority="67"/>
-    <w:lsdException w:name="Medium Grid 2 Accent 3" w:uiPriority="68"/>
-    <w:lsdException w:name="Medium Grid 3 Accent 3" w:uiPriority="69"/>
-    <w:lsdException w:name="Dark List Accent 3" w:uiPriority="70"/>
-    <w:lsdException w:name="Colorful Shading Accent 3" w:uiPriority="71"/>
-    <w:lsdException w:name="Colorful List Accent 3" w:uiPriority="72"/>
-    <w:lsdException w:name="Colorful Grid Accent 3" w:uiPriority="73"/>
-    <w:lsdException w:name="Light Shading Accent 4" w:uiPriority="60"/>
-    <w:lsdException w:name="Light List Accent 4" w:uiPriority="61"/>
-    <w:lsdException w:name="Light Grid Accent 4" w:uiPriority="62"/>
-    <w:lsdException w:name="Medium Shading 1 Accent 4" w:uiPriority="63"/>
-    <w:lsdException w:name="Medium Shading 2 Accent 4" w:uiPriority="64"/>
-    <w:lsdException w:name="Medium List 1 Accent 4" w:uiPriority="65"/>
-    <w:lsdException w:name="Medium List 2 Accent 4" w:uiPriority="66"/>
-    <w:lsdException w:name="Medium Grid 1 Accent 4" w:uiPriority="67"/>
-    <w:lsdException w:name="Medium Grid 2 Accent 4" w:uiPriority="68"/>
-    <w:lsdException w:name="Medium Grid 3 Accent 4" w:uiPriority="69"/>
-    <w:lsdException w:name="Dark List Accent 4" w:uiPriority="70"/>
-    <w:lsdException w:name="Colorful Shading Accent 4" w:uiPriority="71"/>
-    <w:lsdException w:name="Colorful List Accent 4" w:uiPriority="72"/>
-    <w:lsdException w:name="Colorful Grid Accent 4" w:uiPriority="73"/>
-    <w:lsdException w:name="Light Shading Accent 5" w:uiPriority="60"/>
-    <w:lsdException w:name="Light List Accent 5" w:uiPriority="61"/>
-    <w:lsdException w:name="Light Grid Accent 5" w:uiPriority="62"/>
-    <w:lsdException w:name="Medium Shading 1 Accent 5" w:uiPriority="63"/>
-    <w:lsdException w:name="Medium Shading 2 Accent 5" w:uiPriority="64"/>
-    <w:lsdException w:name="Medium List 1 Accent 5" w:uiPriority="65"/>
-    <w:lsdException w:name="Medium List 2 Accent 5" w:uiPriority="66"/>
-    <w:lsdException w:name="Medium Grid 1 Accent 5" w:uiPriority="67"/>
-    <w:lsdException w:name="Medium Grid 2 Accent 5" w:uiPriority="68"/>
-    <w:lsdException w:name="Medium Grid 3 Accent 5" w:uiPriority="69"/>
-    <w:lsdException w:name="Dark List Accent 5" w:uiPriority="70"/>
-    <w:lsdException w:name="Colorful Shading Accent 5" w:uiPriority="71"/>
-    <w:lsdException w:name="Colorful List Accent 5" w:uiPriority="72"/>
-    <w:lsdException w:name="Colorful Grid Accent 5" w:uiPriority="73"/>
-    <w:lsdException w:name="Light Shading Accent 6" w:uiPriority="60"/>
-    <w:lsdException w:name="Light List Accent 6" w:uiPriority="61"/>
-    <w:lsdException w:name="Light Grid Accent 6" w:uiPriority="62"/>
-    <w:lsdException w:name="Medium Shading 1 Accent 6" w:uiPriority="63"/>
-    <w:lsdException w:name="Medium Shading 2 Accent 6" w:uiPriority="64"/>
-    <w:lsdException w:name="Medium List 1 Accent 6" w:uiPriority="65"/>
-    <w:lsdException w:name="Medium List 2 Accent 6" w:uiPriority="66"/>
-    <w:lsdException w:name="Medium Grid 1 Accent 6" w:uiPriority="67"/>
-    <w:lsdException w:name="Medium Grid 2 Accent 6" w:uiPriority="68"/>
-    <w:lsdException w:name="Medium Grid 3 Accent 6" w:uiPriority="69"/>
-    <w:lsdException w:name="Dark List Accent 6" w:uiPriority="70"/>
-    <w:lsdException w:name="Colorful Shading Accent 6" w:uiPriority="71"/>
-    <w:lsdException w:name="Colorful List Accent 6" w:uiPriority="72"/>
-    <w:lsdException w:name="Colorful Grid Accent 6" w:uiPriority="73"/>
-    <w:lsdException w:name="Subtle Emphasis" w:uiPriority="19" w:qFormat="1"/>
-    <w:lsdException w:name="Intense Emphasis" w:uiPriority="21" w:qFormat="1"/>
-    <w:lsdException w:name="Subtle Reference" w:uiPriority="31" w:qFormat="1"/>
-    <w:lsdException w:name="Intense Reference" w:uiPriority="32" w:qFormat="1"/>
-    <w:lsdException w:name="Book Title" w:uiPriority="33" w:qFormat="1"/>
-    <w:lsdException w:name="Bibliography" w:semiHidden="1" w:uiPriority="37" w:unhideWhenUsed="1"/>
-    <w:lsdException w:name="TOC Heading" w:semiHidden="1" w:uiPriority="39" w:unhideWhenUsed="1" w:qFormat="1"/>
-    <w:lsdException w:name="Plain Table 1" w:uiPriority="41"/>
-    <w:lsdException w:name="Plain Table 2" w:uiPriority="42"/>
-    <w:lsdException w:name="Plain Table 3" w:uiPriority="43"/>
-    <w:lsdException w:name="Plain Table 4" w:uiPriority="44"/>
-    <w:lsdException w:name="Plain Table 5" w:uiPriority="45"/>
-    <w:lsdException w:name="Grid Table Light" w:uiPriority="40"/>
-    <w:lsdException w:name="Grid Table 1 Light" w:uiPriority="46"/>
-    <w:lsdException w:name="Grid Table 2" w:uiPriority="47"/>
-    <w:lsdException w:name="Grid Table 3" w:uiPriority="48"/>
-    <w:lsdException w:name="Grid Table 4" w:uiPriority="49"/>
-    <w:lsdException w:name="Grid Table 5 Dark" w:uiPriority="50"/>
-    <w:lsdException w:name="Grid Table 6 Colorful" w:uiPriority="51"/>
-    <w:lsdException w:name="Grid Table 7 Colorful" w:uiPriority="52"/>
-    <w:lsdException w:name="Grid Table 1 Light Accent 1" w:uiPriority="46"/>
-    <w:lsdException w:name="Grid Table 2 Accent 1" w:uiPriority="47"/>
-    <w:lsdException w:name="Grid Table 3 Accent 1" w:uiPriority="48"/>
-    <w:lsdException w:name="Grid Table 4 Accent 1" w:uiPriority="49"/>
-    <w:lsdException w:name="Grid Table 5 Dark Accent 1" w:uiPriority="50"/>
-    <w:lsdException w:name="Grid Table 6 Colorful Accent 1" w:uiPriority="51"/>
-    <w:lsdException w:name="Grid Table 7 Colorful Accent 1" w:uiPriority="52"/>
-    <w:lsdException w:name="Grid Table 1 Light Accent 2" w:uiPriority="46"/>
-    <w:lsdException w:name="Grid Table 2 Accent 2" w:uiPriority="47"/>
-    <w:lsdException w:name="Grid Table 3 Accent 2" w:uiPriority="48"/>
-    <w:lsdException w:name="Grid Table 4 Accent 2" w:uiPriority="49"/>
-    <w:lsdException w:name="Grid Table 5 Dark Accent 2" w:uiPriority="50"/>
-    <w:lsdException w:name="Grid Table 6 Colorful Accent 2" w:uiPriority="51"/>
-    <w:lsdException w:name="Grid Table 7 Colorful Accent 2" w:uiPriority="52"/>
-    <w:lsdException w:name="Grid Table 1 Light Accent 3" w:uiPriority="46"/>
-    <w:lsdException w:name="Grid Table 2 Accent 3" w:uiPriority="47"/>
-    <w:lsdException w:name="Grid Table 3 Accent 3" w:uiPriority="48"/>
-    <w:lsdException w:name="Grid Table 4 Accent 3" w:uiPriority="49"/>
-    <w:lsdException w:name="Grid Table 5 Dark Accent 3" w:uiPriority="50"/>
-    <w:lsdException w:name="Grid Table 6 Colorful Accent 3" w:uiPriority="51"/>
-    <w:lsdException w:name="Grid Table 7 Colorful Accent 3" w:uiPriority="52"/>
-    <w:lsdException w:name="Grid Table 1 Light Accent 4" w:uiPriority="46"/>
-    <w:lsdException w:name="Grid Table 2 Accent 4" w:uiPriority="47"/>
-    <w:lsdException w:name="Grid Table 3 Accent 4" w:uiPriority="48"/>
-    <w:lsdException w:name="Grid Table 4 Accent 4" w:uiPriority="49"/>
-    <w:lsdException w:name="Grid Table 5 Dark Accent 4" w:uiPriority="50"/>
-    <w:lsdException w:name="Grid Table 6 Colorful Accent 4" w:uiPriority="51"/>
-    <w:lsdException w:name="Grid Table 7 Colorful Accent 4" w:uiPriority="52"/>
-    <w:lsdException w:name="Grid Table 1 Light Accent 5" w:uiPriority="46"/>
-    <w:lsdException w:name="Grid Table 2 Accent 5" w:uiPriority="47"/>
-    <w:lsdException w:name="Grid Table 3 Accent 5" w:uiPriority="48"/>
-    <w:lsdException w:name="Grid Table 4 Accent 5" w:uiPriority="49"/>
-    <w:lsdException w:name="Grid Table 5 Dark Accent 5" w:uiPriority="50"/>
-    <w:lsdException w:name="Grid Table 6 Colorful Accent 5" w:uiPriority="51"/>
-    <w:lsdException w:name="Grid Table 7 Colorful Accent 5" w:uiPriority="52"/>
-    <w:lsdException w:name="Grid Table 1 Light Accent 6" w:uiPriority="46"/>
-    <w:lsdException w:name="Grid Table 2 Accent 6" w:uiPriority="47"/>
-    <w:lsdException w:name="Grid Table 3 Accent 6" w:uiPriority="48"/>
-    <w:lsdException w:name="Grid Table 4 Accent 6" w:uiPriority="49"/>
-    <w:lsdException w:name="Grid Table 5 Dark Accent 6" w:uiPriority="50"/>
-    <w:lsdException w:name="Grid Table 6 Colorful Accent 6" w:uiPriority="51"/>
-    <w:lsdException w:name="Grid Table 7 Colorful Accent 6" w:uiPriority="52"/>
-    <w:lsdException w:name="List Table 1 Light" w:uiPriority="46"/>
-    <w:lsdException w:name="List Table 2" w:uiPriority="47"/>
-    <w:lsdException w:name="List Table 3" w:uiPriority="48"/>
-    <w:lsdException w:name="List Table 4" w:uiPriority="49"/>
-    <w:lsdException w:name="List Table 5 Dark" w:uiPriority="50"/>
-    <w:lsdException w:name="List Table 6 Colorful" w:uiPriority="51"/>
-    <w:lsdException w:name="List Table 7 Colorful" w:uiPriority="52"/>
-    <w:lsdException w:name="List Table 1 Light Accent 1" w:uiPriority="46"/>
-    <w:lsdException w:name="List Table 2 Accent 1" w:uiPriority="47"/>
-    <w:lsdException w:name="List Table 3 Accent 1" w:uiPriority="48"/>
-    <w:lsdException w:name="List Table 4 Accent 1" w:uiPriority="49"/>
-    <w:lsdException w:name="List Table 5 Dark Accent 1" w:uiPriority="50"/>
-    <w:lsdException w:name="List Table 6 Colorful Accent 1" w:uiPriority="51"/>
-    <w:lsdException w:name="List Table 7 Colorful Accent 1" w:uiPriority="52"/>
-    <w:lsdException w:name="List Table 1 Light Accent 2" w:uiPriority="46"/>
-    <w:lsdException w:name="List Table 2 Accent 2" w:uiPriority="47"/>
-    <w:lsdException w:name="List Table 3 Accent 2" w:uiPriority="48"/>
-    <w:lsdException w:name="List Table 4 Accent 2" w:uiPriority="49"/>
-    <w:lsdException w:name="List Table 5 Dark Accent 2" w:uiPriority="50"/>
-    <w:lsdException w:name="List Table 6 Colorful Accent 2" w:uiPriority="51"/>
-    <w:lsdException w:name="List Table 7 Colorful Accent 2" w:uiPriority="52"/>
-    <w:lsdException w:name="List Table 1 Light Accent 3" w:uiPriority="46"/>
-    <w:lsdException w:name="List Table 2 Accent 3" w:uiPriority="47"/>
-    <w:lsdException w:name="List Table 3 Accent 3" w:uiPriority="48"/>
-    <w:lsdException w:name="List Table 4 Accent 3" w:uiPriority="49"/>
-    <w:lsdException w:name="List Table 5 Dark Accent 3" w:uiPriority="50"/>
-    <w:lsdException w:name="List Table 6 Colorful Accent 3" w:uiPriority="51"/>
-    <w:lsdException w:name="List Table 7 Colorful Accent 3" w:uiPriority="52"/>
-    <w:lsdException w:name="List Table 1 Light Accent 4" w:uiPriority="46"/>
-    <w:lsdException w:name="List Table 2 Accent 4" w:uiPriority="47"/>
-    <w:lsdException w:name="List Table 3 Accent 4" w:uiPriority="48"/>
-    <w:lsdException w:name="List Table 4 Accent 4" w:uiPriority="49"/>
-    <w:lsdException w:name="List Table 5 Dark Accent 4" w:uiPriority="50"/>
-    <w:lsdException w:name="List Table 6 Colorful Accent 4" w:uiPriority="51"/>
-    <w:lsdException w:name="List Table 7 Colorful Accent 4" w:uiPriority="52"/>
-    <w:lsdException w:name="List Table 1 Light Accent 5" w:uiPriority="46"/>
-    <w:lsdException w:name="List Table 2 Accent 5" w:uiPriority="47"/>
-    <w:lsdException w:name="List Table 3 Accent 5" w:uiPriority="48"/>
-    <w:lsdException w:name="List Table 4 Accent 5" w:uiPriority="49"/>
-    <w:lsdException w:name="List Table 5 Dark Accent 5" w:uiPriority="50"/>
-    <w:lsdException w:name="List Table 6 Colorful Accent 5" w:uiPriority="51"/>
-    <w:lsdException w:name="List Table 7 Colorful Accent 5" w:uiPriority="52"/>
-    <w:lsdException w:name="List Table 1 Light Accent 6" w:uiPriority="46"/>
-    <w:lsdException w:name="List Table 2 Accent 6" w:uiPriority="47"/>
-    <w:lsdException w:name="List Table 3 Accent 6" w:uiPriority="48"/>
-    <w:lsdException w:name="List Table 4 Accent 6" w:uiPriority="49"/>
-    <w:lsdException w:name="List Table 5 Dark Accent 6" w:uiPriority="50"/>
-    <w:lsdException w:name="List Table 6 Colorful Accent 6" w:uiPriority="51"/>
-    <w:lsdException w:name="List Table 7 Colorful Accent 6" w:uiPriority="52"/>
+  <w:latentStyles w:defLockedState="0" w:defUIPriority="99" w:defSemiHidden="1" w:defUnhideWhenUsed="1" w:defQFormat="0" w:count="267">
+    <w:lsdException w:name="Normal" w:semiHidden="0" w:uiPriority="0" w:unhideWhenUsed="0" w:qFormat="1"/>
+    <w:lsdException w:name="heading 1" w:semiHidden="0" w:uiPriority="9" w:unhideWhenUsed="0" w:qFormat="1"/>
+    <w:lsdException w:name="heading 2" w:uiPriority="9" w:qFormat="1"/>
+    <w:lsdException w:name="heading 3" w:uiPriority="9" w:qFormat="1"/>
+    <w:lsdException w:name="heading 4" w:uiPriority="9" w:qFormat="1"/>
+    <w:lsdException w:name="heading 5" w:uiPriority="9" w:qFormat="1"/>
+    <w:lsdException w:name="heading 6" w:uiPriority="9" w:qFormat="1"/>
+    <w:lsdException w:name="heading 7" w:uiPriority="9" w:qFormat="1"/>
+    <w:lsdException w:name="heading 8" w:uiPriority="9" w:qFormat="1"/>
+    <w:lsdException w:name="heading 9" w:uiPriority="9" w:qFormat="1"/>
+    <w:lsdException w:name="toc 1" w:uiPriority="39"/>
+    <w:lsdException w:name="toc 2" w:uiPriority="39"/>
+    <w:lsdException w:name="toc 3" w:uiPriority="39"/>
+    <w:lsdException w:name="toc 4" w:uiPriority="39"/>
+    <w:lsdException w:name="toc 5" w:uiPriority="39"/>
+    <w:lsdException w:name="toc 6" w:uiPriority="39"/>
+    <w:lsdException w:name="toc 7" w:uiPriority="39"/>
+    <w:lsdException w:name="toc 8" w:uiPriority="39"/>
+    <w:lsdException w:name="toc 9" w:uiPriority="39"/>
+    <w:lsdException w:name="caption" w:uiPriority="35" w:qFormat="1"/>
+    <w:lsdException w:name="Title" w:semiHidden="0" w:uiPriority="10" w:unhideWhenUsed="0" w:qFormat="1"/>
+    <w:lsdException w:name="Default Paragraph Font" w:uiPriority="1"/>
+    <w:lsdException w:name="Subtitle" w:semiHidden="0" w:uiPriority="11" w:unhideWhenUsed="0" w:qFormat="1"/>
+    <w:lsdException w:name="Strong" w:semiHidden="0" w:uiPriority="22" w:unhideWhenUsed="0" w:qFormat="1"/>
+    <w:lsdException w:name="Emphasis" w:semiHidden="0" w:uiPriority="20" w:unhideWhenUsed="0" w:qFormat="1"/>
+    <w:lsdException w:name="Table Grid" w:semiHidden="0" w:uiPriority="39" w:unhideWhenUsed="0"/>
+    <w:lsdException w:name="Placeholder Text" w:unhideWhenUsed="0"/>
+    <w:lsdException w:name="No Spacing" w:semiHidden="0" w:uiPriority="1" w:unhideWhenUsed="0" w:qFormat="1"/>
+    <w:lsdException w:name="Light Shading" w:semiHidden="0" w:uiPriority="60" w:unhideWhenUsed="0"/>
+    <w:lsdException w:name="Light List" w:semiHidden="0" w:uiPriority="61" w:unhideWhenUsed="0"/>
+    <w:lsdException w:name="Light Grid" w:semiHidden="0" w:uiPriority="62" w:unhideWhenUsed="0"/>
+    <w:lsdException w:name="Medium Shading 1" w:semiHidden="0" w:uiPriority="63" w:unhideWhenUsed="0"/>
+    <w:lsdException w:name="Medium Shading 2" w:semiHidden="0" w:uiPriority="64" w:unhideWhenUsed="0"/>
+    <w:lsdException w:name="Medium List 1" w:semiHidden="0" w:uiPriority="65" w:unhideWhenUsed="0"/>
+    <w:lsdException w:name="Medium List 2" w:semiHidden="0" w:uiPriority="66" w:unhideWhenUsed="0"/>
+    <w:lsdException w:name="Medium Grid 1" w:semiHidden="0" w:uiPriority="67" w:unhideWhenUsed="0"/>
+    <w:lsdException w:name="Medium Grid 2" w:semiHidden="0" w:uiPriority="68" w:unhideWhenUsed="0"/>
+    <w:lsdException w:name="Medium Grid 3" w:semiHidden="0" w:uiPriority="69" w:unhideWhenUsed="0"/>
+    <w:lsdException w:name="Dark List" w:semiHidden="0" w:uiPriority="70" w:unhideWhenUsed="0"/>
+    <w:lsdException w:name="Colorful Shading" w:semiHidden="0" w:uiPriority="71" w:unhideWhenUsed="0"/>
+    <w:lsdException w:name="Colorful List" w:semiHidden="0" w:uiPriority="72" w:unhideWhenUsed="0"/>
+    <w:lsdException w:name="Colorful Grid" w:semiHidden="0" w:uiPriority="73" w:unhideWhenUsed="0"/>
+    <w:lsdException w:name="Light Shading Accent 1" w:semiHidden="0" w:uiPriority="60" w:unhideWhenUsed="0"/>
+    <w:lsdException w:name="Light List Accent 1" w:semiHidden="0" w:uiPriority="61" w:unhideWhenUsed="0"/>
+    <w:lsdException w:name="Light Grid Accent 1" w:semiHidden="0" w:uiPriority="62" w:unhideWhenUsed="0"/>
+    <w:lsdException w:name="Medium Shading 1 Accent 1" w:semiHidden="0" w:uiPriority="63" w:unhideWhenUsed="0"/>
+    <w:lsdException w:name="Medium Shading 2 Accent 1" w:semiHidden="0" w:uiPriority="64" w:unhideWhenUsed="0"/>
+    <w:lsdException w:name="Medium List 1 Accent 1" w:semiHidden="0" w:uiPriority="65" w:unhideWhenUsed="0"/>
+    <w:lsdException w:name="Revision" w:unhideWhenUsed="0"/>
+    <w:lsdException w:name="List Paragraph" w:semiHidden="0" w:uiPriority="34" w:unhideWhenUsed="0" w:qFormat="1"/>
+    <w:lsdException w:name="Quote" w:semiHidden="0" w:uiPriority="29" w:unhideWhenUsed="0" w:qFormat="1"/>
+    <w:lsdException w:name="Intense Quote" w:semiHidden="0" w:uiPriority="30" w:unhideWhenUsed="0" w:qFormat="1"/>
+    <w:lsdException w:name="Medium List 2 Accent 1" w:semiHidden="0" w:uiPriority="66" w:unhideWhenUsed="0"/>
+    <w:lsdException w:name="Medium Grid 1 Accent 1" w:semiHidden="0" w:uiPriority="67" w:unhideWhenUsed="0"/>
+    <w:lsdException w:name="Medium Grid 2 Accent 1" w:semiHidden="0" w:uiPriority="68" w:unhideWhenUsed="0"/>
+    <w:lsdException w:name="Medium Grid 3 Accent 1" w:semiHidden="0" w:uiPriority="69" w:unhideWhenUsed="0"/>
+    <w:lsdException w:name="Dark List Accent 1" w:semiHidden="0" w:uiPriority="70" w:unhideWhenUsed="0"/>
+    <w:lsdException w:name="Colorful Shading Accent 1" w:semiHidden="0" w:uiPriority="71" w:unhideWhenUsed="0"/>
+    <w:lsdException w:name="Colorful List Accent 1" w:semiHidden="0" w:uiPriority="72" w:unhideWhenUsed="0"/>
+    <w:lsdException w:name="Colorful Grid Accent 1" w:semiHidden="0" w:uiPriority="73" w:unhideWhenUsed="0"/>
+    <w:lsdException w:name="Light Shading Accent 2" w:semiHidden="0" w:uiPriority="60" w:unhideWhenUsed="0"/>
+    <w:lsdException w:name="Light List Accent 2" w:semiHidden="0" w:uiPriority="61" w:unhideWhenUsed="0"/>
+    <w:lsdException w:name="Light Grid Accent 2" w:semiHidden="0" w:uiPriority="62" w:unhideWhenUsed="0"/>
+    <w:lsdException w:name="Medium Shading 1 Accent 2" w:semiHidden="0" w:uiPriority="63" w:unhideWhenUsed="0"/>
+    <w:lsdException w:name="Medium Shading 2 Accent 2" w:semiHidden="0" w:uiPriority="64" w:unhideWhenUsed="0"/>
+    <w:lsdException w:name="Medium List 1 Accent 2" w:semiHidden="0" w:uiPriority="65" w:unhideWhenUsed="0"/>
+    <w:lsdException w:name="Medium List 2 Accent 2" w:semiHidden="0" w:uiPriority="66" w:unhideWhenUsed="0"/>
+    <w:lsdException w:name="Medium Grid 1 Accent 2" w:semiHidden="0" w:uiPriority="67" w:unhideWhenUsed="0"/>
+    <w:lsdException w:name="Medium Grid 2 Accent 2" w:semiHidden="0" w:uiPriority="68" w:unhideWhenUsed="0"/>
+    <w:lsdException w:name="Medium Grid 3 Accent 2" w:semiHidden="0" w:uiPriority="69" w:unhideWhenUsed="0"/>
+    <w:lsdException w:name="Dark List Accent 2" w:semiHidden="0" w:uiPriority="70" w:unhideWhenUsed="0"/>
+    <w:lsdException w:name="Colorful Shading Accent 2" w:semiHidden="0" w:uiPriority="71" w:unhideWhenUsed="0"/>
+    <w:lsdException w:name="Colorful List Accent 2" w:semiHidden="0" w:uiPriority="72" w:unhideWhenUsed="0"/>
+    <w:lsdException w:name="Colorful Grid Accent 2" w:semiHidden="0" w:uiPriority="73" w:unhideWhenUsed="0"/>
+    <w:lsdException w:name="Light Shading Accent 3" w:semiHidden="0" w:uiPriority="60" w:unhideWhenUsed="0"/>
+    <w:lsdException w:name="Light List Accent 3" w:semiHidden="0" w:uiPriority="61" w:unhideWhenUsed="0"/>
+    <w:lsdException w:name="Light Grid Accent 3" w:semiHidden="0" w:uiPriority="62" w:unhideWhenUsed="0"/>
+    <w:lsdException w:name="Medium Shading 1 Accent 3" w:semiHidden="0" w:uiPriority="63" w:unhideWhenUsed="0"/>
+    <w:lsdException w:name="Medium Shading 2 Accent 3" w:semiHidden="0" w:uiPriority="64" w:unhideWhenUsed="0"/>
+    <w:lsdException w:name="Medium List 1 Accent 3" w:semiHidden="0" w:uiPriority="65" w:unhideWhenUsed="0"/>
+    <w:lsdException w:name="Medium List 2 Accent 3" w:semiHidden="0" w:uiPriority="66" w:unhideWhenUsed="0"/>
+    <w:lsdException w:name="Medium Grid 1 Accent 3" w:semiHidden="0" w:uiPriority="67" w:unhideWhenUsed="0"/>
+    <w:lsdException w:name="Medium Grid 2 Accent 3" w:semiHidden="0" w:uiPriority="68" w:unhideWhenUsed="0"/>
+    <w:lsdException w:name="Medium Grid 3 Accent 3" w:semiHidden="0" w:uiPriority="69" w:unhideWhenUsed="0"/>
+    <w:lsdException w:name="Dark List Accent 3" w:semiHidden="0" w:uiPriority="70" w:unhideWhenUsed="0"/>
+    <w:lsdException w:name="Colorful Shading Accent 3" w:semiHidden="0" w:uiPriority="71" w:unhideWhenUsed="0"/>
+    <w:lsdException w:name="Colorful List Accent 3" w:semiHidden="0" w:uiPriority="72" w:unhideWhenUsed="0"/>
+    <w:lsdException w:name="Colorful Grid Accent 3" w:semiHidden="0" w:uiPriority="73" w:unhideWhenUsed="0"/>
+    <w:lsdException w:name="Light Shading Accent 4" w:semiHidden="0" w:uiPriority="60" w:unhideWhenUsed="0"/>
+    <w:lsdException w:name="Light List Accent 4" w:semiHidden="0" w:uiPriority="61" w:unhideWhenUsed="0"/>
+    <w:lsdException w:name="Light Grid Accent 4" w:semiHidden="0" w:uiPriority="62" w:unhideWhenUsed="0"/>
+    <w:lsdException w:name="Medium Shading 1 Accent 4" w:semiHidden="0" w:uiPriority="63" w:unhideWhenUsed="0"/>
+    <w:lsdException w:name="Medium Shading 2 Accent 4" w:semiHidden="0" w:uiPriority="64" w:unhideWhenUsed="0"/>
+    <w:lsdException w:name="Medium List 1 Accent 4" w:semiHidden="0" w:uiPriority="65" w:unhideWhenUsed="0"/>
+    <w:lsdException w:name="Medium List 2 Accent 4" w:semiHidden="0" w:uiPriority="66" w:unhideWhenUsed="0"/>
+    <w:lsdException w:name="Medium Grid 1 Accent 4" w:semiHidden="0" w:uiPriority="67" w:unhideWhenUsed="0"/>
+    <w:lsdException w:name="Medium Grid 2 Accent 4" w:semiHidden="0" w:uiPriority="68" w:unhideWhenUsed="0"/>
+    <w:lsdException w:name="Medium Grid 3 Accent 4" w:semiHidden="0" w:uiPriority="69" w:unhideWhenUsed="0"/>
+    <w:lsdException w:name="Dark List Accent 4" w:semiHidden="0" w:uiPriority="70" w:unhideWhenUsed="0"/>
+    <w:lsdException w:name="Colorful Shading Accent 4" w:semiHidden="0" w:uiPriority="71" w:unhideWhenUsed="0"/>
+    <w:lsdException w:name="Colorful List Accent 4" w:semiHidden="0" w:uiPriority="72" w:unhideWhenUsed="0"/>
+    <w:lsdException w:name="Colorful Grid Accent 4" w:semiHidden="0" w:uiPriority="73" w:unhideWhenUsed="0"/>
+    <w:lsdException w:name="Light Shading Accent 5" w:semiHidden="0" w:uiPriority="60" w:unhideWhenUsed="0"/>
+    <w:lsdException w:name="Light List Accent 5" w:semiHidden="0" w:uiPriority="61" w:unhideWhenUsed="0"/>
+    <w:lsdException w:name="Light Grid Accent 5" w:semiHidden="0" w:uiPriority="62" w:unhideWhenUsed="0"/>
+    <w:lsdException w:name="Medium Shading 1 Accent 5" w:semiHidden="0" w:uiPriority="63" w:unhideWhenUsed="0"/>
+    <w:lsdException w:name="Medium Shading 2 Accent 5" w:semiHidden="0" w:uiPriority="64" w:unhideWhenUsed="0"/>
+    <w:lsdException w:name="Medium List 1 Accent 5" w:semiHidden="0" w:uiPriority="65" w:unhideWhenUsed="0"/>
+    <w:lsdException w:name="Medium List 2 Accent 5" w:semiHidden="0" w:uiPriority="66" w:unhideWhenUsed="0"/>
+    <w:lsdException w:name="Medium Grid 1 Accent 5" w:semiHidden="0" w:uiPriority="67" w:unhideWhenUsed="0"/>
+    <w:lsdException w:name="Medium Grid 2 Accent 5" w:semiHidden="0" w:uiPriority="68" w:unhideWhenUsed="0"/>
+    <w:lsdException w:name="Medium Grid 3 Accent 5" w:semiHidden="0" w:uiPriority="69" w:unhideWhenUsed="0"/>
+    <w:lsdException w:name="Dark List Accent 5" w:semiHidden="0" w:uiPriority="70" w:unhideWhenUsed="0"/>
+    <w:lsdException w:name="Colorful Shading Accent 5" w:semiHidden="0" w:uiPriority="71" w:unhideWhenUsed="0"/>
+    <w:lsdException w:name="Colorful List Accent 5" w:semiHidden="0" w:uiPriority="72" w:unhideWhenUsed="0"/>
+    <w:lsdException w:name="Colorful Grid Accent 5" w:semiHidden="0" w:uiPriority="73" w:unhideWhenUsed="0"/>
+    <w:lsdException w:name="Light Shading Accent 6" w:semiHidden="0" w:uiPriority="60" w:unhideWhenUsed="0"/>
+    <w:lsdException w:name="Light List Accent 6" w:semiHidden="0" w:uiPriority="61" w:unhideWhenUsed="0"/>
+    <w:lsdException w:name="Light Grid Accent 6" w:semiHidden="0" w:uiPriority="62" w:unhideWhenUsed="0"/>
+    <w:lsdException w:name="Medium Shading 1 Accent 6" w:semiHidden="0" w:uiPriority="63" w:unhideWhenUsed="0"/>
+    <w:lsdException w:name="Medium Shading 2 Accent 6" w:semiHidden="0" w:uiPriority="64" w:unhideWhenUsed="0"/>
+    <w:lsdException w:name="Medium List 1 Accent 6" w:semiHidden="0" w:uiPriority="65" w:unhideWhenUsed="0"/>
+    <w:lsdException w:name="Medium List 2 Accent 6" w:semiHidden="0" w:uiPriority="66" w:unhideWhenUsed="0"/>
+    <w:lsdException w:name="Medium Grid 1 Accent 6" w:semiHidden="0" w:uiPriority="67" w:unhideWhenUsed="0"/>
+    <w:lsdException w:name="Medium Grid 2 Accent 6" w:semiHidden="0" w:uiPriority="68" w:unhideWhenUsed="0"/>
+    <w:lsdException w:name="Medium Grid 3 Accent 6" w:semiHidden="0" w:uiPriority="69" w:unhideWhenUsed="0"/>
+    <w:lsdException w:name="Dark List Accent 6" w:semiHidden="0" w:uiPriority="70" w:unhideWhenUsed="0"/>
+    <w:lsdException w:name="Colorful Shading Accent 6" w:semiHidden="0" w:uiPriority="71" w:unhideWhenUsed="0"/>
+    <w:lsdException w:name="Colorful List Accent 6" w:semiHidden="0" w:uiPriority="72" w:unhideWhenUsed="0"/>
+    <w:lsdException w:name="Colorful Grid Accent 6" w:semiHidden="0" w:uiPriority="73" w:unhideWhenUsed="0"/>
+    <w:lsdException w:name="Subtle Emphasis" w:semiHidden="0" w:uiPriority="19" w:unhideWhenUsed="0" w:qFormat="1"/>
+    <w:lsdException w:name="Intense Emphasis" w:semiHidden="0" w:uiPriority="21" w:unhideWhenUsed="0" w:qFormat="1"/>
+    <w:lsdException w:name="Subtle Reference" w:semiHidden="0" w:uiPriority="31" w:unhideWhenUsed="0" w:qFormat="1"/>
+    <w:lsdException w:name="Intense Reference" w:semiHidden="0" w:uiPriority="32" w:unhideWhenUsed="0" w:qFormat="1"/>
+    <w:lsdException w:name="Book Title" w:semiHidden="0" w:uiPriority="33" w:unhideWhenUsed="0" w:qFormat="1"/>
+    <w:lsdException w:name="Bibliography" w:uiPriority="37"/>
+    <w:lsdException w:name="TOC Heading" w:uiPriority="39" w:qFormat="1"/>
   </w:latentStyles>
-  <w:style w:type="paragraph" w:default="1" w:styleId="a">
+  <w:style w:type="paragraph" w:default="1" w:styleId="Normal">
     <w:name w:val="Normal"/>
     <w:qFormat/>
   </w:style>
-  <w:style w:type="character" w:default="1" w:styleId="a0">
+  <w:style w:type="character" w:default="1" w:styleId="DefaultParagraphFont">
     <w:name w:val="Default Paragraph Font"/>
     <w:uiPriority w:val="1"/>
     <w:semiHidden/>
     <w:unhideWhenUsed/>
   </w:style>
-  <w:style w:type="table" w:default="1" w:styleId="a1">
+  <w:style w:type="table" w:default="1" w:styleId="TableNormal">
     <w:name w:val="Normal Table"/>
     <w:uiPriority w:val="99"/>
     <w:semiHidden/>
@@ -3416,15 +3361,15 @@
       </w:tblCellMar>
     </w:tblPr>
   </w:style>
-  <w:style w:type="numbering" w:default="1" w:styleId="a2">
+  <w:style w:type="numbering" w:default="1" w:styleId="NoList">
     <w:name w:val="No List"/>
     <w:uiPriority w:val="99"/>
     <w:semiHidden/>
     <w:unhideWhenUsed/>
   </w:style>
-  <w:style w:type="paragraph" w:styleId="a3">
+  <w:style w:type="paragraph" w:styleId="ListParagraph">
     <w:name w:val="List Paragraph"/>
-    <w:basedOn w:val="a"/>
+    <w:basedOn w:val="Normal"/>
     <w:uiPriority w:val="34"/>
     <w:qFormat/>
     <w:rsid w:val="00B01E14"/>
@@ -3433,10 +3378,10 @@
       <w:contextualSpacing/>
     </w:pPr>
   </w:style>
-  <w:style w:type="paragraph" w:styleId="a4">
+  <w:style w:type="paragraph" w:styleId="BalloonText">
     <w:name w:val="Balloon Text"/>
-    <w:basedOn w:val="a"/>
-    <w:link w:val="a5"/>
+    <w:basedOn w:val="Normal"/>
+    <w:link w:val="BalloonTextChar"/>
     <w:uiPriority w:val="99"/>
     <w:semiHidden/>
     <w:unhideWhenUsed/>
@@ -3450,10 +3395,241 @@
       <w:szCs w:val="16"/>
     </w:rPr>
   </w:style>
-  <w:style w:type="character" w:customStyle="1" w:styleId="a5">
-    <w:name w:val="טקסט בלונים תו"/>
-    <w:basedOn w:val="a0"/>
-    <w:link w:val="a4"/>
+  <w:style w:type="character" w:customStyle="1" w:styleId="BalloonTextChar">
+    <w:name w:val="Balloon Text Char"/>
+    <w:basedOn w:val="DefaultParagraphFont"/>
+    <w:link w:val="BalloonText"/>
+    <w:uiPriority w:val="99"/>
+    <w:semiHidden/>
+    <w:rsid w:val="00AF4114"/>
+    <w:rPr>
+      <w:rFonts w:ascii="Tahoma" w:hAnsi="Tahoma" w:cs="Tahoma"/>
+      <w:sz w:val="16"/>
+      <w:szCs w:val="16"/>
+    </w:rPr>
+  </w:style>
+</w:styles>
+</file>
+
+<file path=word/stylesWithEffects.xml><?xml version="1.0" encoding="utf-8"?>
+<w:styles xmlns:wpc="http://schemas.microsoft.com/office/word/2010/wordprocessingCanvas" xmlns:mc="http://schemas.openxmlformats.org/markup-compatibility/2006" xmlns:o="urn:schemas-microsoft-com:office:office" xmlns:r="http://schemas.openxmlformats.org/officeDocument/2006/relationships" xmlns:m="http://schemas.openxmlformats.org/officeDocument/2006/math" xmlns:v="urn:schemas-microsoft-com:vml" xmlns:wp14="http://schemas.microsoft.com/office/word/2010/wordprocessingDrawing" xmlns:wp="http://schemas.openxmlformats.org/drawingml/2006/wordprocessingDrawing" xmlns:w10="urn:schemas-microsoft-com:office:word" xmlns:w="http://schemas.openxmlformats.org/wordprocessingml/2006/main" xmlns:w14="http://schemas.microsoft.com/office/word/2010/wordml" xmlns:wpg="http://schemas.microsoft.com/office/word/2010/wordprocessingGroup" xmlns:wpi="http://schemas.microsoft.com/office/word/2010/wordprocessingInk" xmlns:wne="http://schemas.microsoft.com/office/word/2006/wordml" xmlns:wps="http://schemas.microsoft.com/office/word/2010/wordprocessingShape" mc:Ignorable="w14 wp14">
+  <w:docDefaults>
+    <w:rPrDefault>
+      <w:rPr>
+        <w:rFonts w:asciiTheme="minorHAnsi" w:eastAsiaTheme="minorHAnsi" w:hAnsiTheme="minorHAnsi" w:cstheme="minorBidi"/>
+        <w:sz w:val="22"/>
+        <w:szCs w:val="22"/>
+        <w:lang w:val="en-US" w:eastAsia="en-US" w:bidi="he-IL"/>
+      </w:rPr>
+    </w:rPrDefault>
+    <w:pPrDefault>
+      <w:pPr>
+        <w:spacing w:after="160" w:line="259" w:lineRule="auto"/>
+      </w:pPr>
+    </w:pPrDefault>
+  </w:docDefaults>
+  <w:latentStyles w:defLockedState="0" w:defUIPriority="99" w:defSemiHidden="1" w:defUnhideWhenUsed="1" w:defQFormat="0" w:count="267">
+    <w:lsdException w:name="Normal" w:semiHidden="0" w:uiPriority="0" w:unhideWhenUsed="0" w:qFormat="1"/>
+    <w:lsdException w:name="heading 1" w:semiHidden="0" w:uiPriority="9" w:unhideWhenUsed="0" w:qFormat="1"/>
+    <w:lsdException w:name="heading 2" w:uiPriority="9" w:qFormat="1"/>
+    <w:lsdException w:name="heading 3" w:uiPriority="9" w:qFormat="1"/>
+    <w:lsdException w:name="heading 4" w:uiPriority="9" w:qFormat="1"/>
+    <w:lsdException w:name="heading 5" w:uiPriority="9" w:qFormat="1"/>
+    <w:lsdException w:name="heading 6" w:uiPriority="9" w:qFormat="1"/>
+    <w:lsdException w:name="heading 7" w:uiPriority="9" w:qFormat="1"/>
+    <w:lsdException w:name="heading 8" w:uiPriority="9" w:qFormat="1"/>
+    <w:lsdException w:name="heading 9" w:uiPriority="9" w:qFormat="1"/>
+    <w:lsdException w:name="toc 1" w:uiPriority="39"/>
+    <w:lsdException w:name="toc 2" w:uiPriority="39"/>
+    <w:lsdException w:name="toc 3" w:uiPriority="39"/>
+    <w:lsdException w:name="toc 4" w:uiPriority="39"/>
+    <w:lsdException w:name="toc 5" w:uiPriority="39"/>
+    <w:lsdException w:name="toc 6" w:uiPriority="39"/>
+    <w:lsdException w:name="toc 7" w:uiPriority="39"/>
+    <w:lsdException w:name="toc 8" w:uiPriority="39"/>
+    <w:lsdException w:name="toc 9" w:uiPriority="39"/>
+    <w:lsdException w:name="caption" w:uiPriority="35" w:qFormat="1"/>
+    <w:lsdException w:name="Title" w:semiHidden="0" w:uiPriority="10" w:unhideWhenUsed="0" w:qFormat="1"/>
+    <w:lsdException w:name="Default Paragraph Font" w:uiPriority="1"/>
+    <w:lsdException w:name="Subtitle" w:semiHidden="0" w:uiPriority="11" w:unhideWhenUsed="0" w:qFormat="1"/>
+    <w:lsdException w:name="Strong" w:semiHidden="0" w:uiPriority="22" w:unhideWhenUsed="0" w:qFormat="1"/>
+    <w:lsdException w:name="Emphasis" w:semiHidden="0" w:uiPriority="20" w:unhideWhenUsed="0" w:qFormat="1"/>
+    <w:lsdException w:name="Table Grid" w:semiHidden="0" w:uiPriority="39" w:unhideWhenUsed="0"/>
+    <w:lsdException w:name="Placeholder Text" w:unhideWhenUsed="0"/>
+    <w:lsdException w:name="No Spacing" w:semiHidden="0" w:uiPriority="1" w:unhideWhenUsed="0" w:qFormat="1"/>
+    <w:lsdException w:name="Light Shading" w:semiHidden="0" w:uiPriority="60" w:unhideWhenUsed="0"/>
+    <w:lsdException w:name="Light List" w:semiHidden="0" w:uiPriority="61" w:unhideWhenUsed="0"/>
+    <w:lsdException w:name="Light Grid" w:semiHidden="0" w:uiPriority="62" w:unhideWhenUsed="0"/>
+    <w:lsdException w:name="Medium Shading 1" w:semiHidden="0" w:uiPriority="63" w:unhideWhenUsed="0"/>
+    <w:lsdException w:name="Medium Shading 2" w:semiHidden="0" w:uiPriority="64" w:unhideWhenUsed="0"/>
+    <w:lsdException w:name="Medium List 1" w:semiHidden="0" w:uiPriority="65" w:unhideWhenUsed="0"/>
+    <w:lsdException w:name="Medium List 2" w:semiHidden="0" w:uiPriority="66" w:unhideWhenUsed="0"/>
+    <w:lsdException w:name="Medium Grid 1" w:semiHidden="0" w:uiPriority="67" w:unhideWhenUsed="0"/>
+    <w:lsdException w:name="Medium Grid 2" w:semiHidden="0" w:uiPriority="68" w:unhideWhenUsed="0"/>
+    <w:lsdException w:name="Medium Grid 3" w:semiHidden="0" w:uiPriority="69" w:unhideWhenUsed="0"/>
+    <w:lsdException w:name="Dark List" w:semiHidden="0" w:uiPriority="70" w:unhideWhenUsed="0"/>
+    <w:lsdException w:name="Colorful Shading" w:semiHidden="0" w:uiPriority="71" w:unhideWhenUsed="0"/>
+    <w:lsdException w:name="Colorful List" w:semiHidden="0" w:uiPriority="72" w:unhideWhenUsed="0"/>
+    <w:lsdException w:name="Colorful Grid" w:semiHidden="0" w:uiPriority="73" w:unhideWhenUsed="0"/>
+    <w:lsdException w:name="Light Shading Accent 1" w:semiHidden="0" w:uiPriority="60" w:unhideWhenUsed="0"/>
+    <w:lsdException w:name="Light List Accent 1" w:semiHidden="0" w:uiPriority="61" w:unhideWhenUsed="0"/>
+    <w:lsdException w:name="Light Grid Accent 1" w:semiHidden="0" w:uiPriority="62" w:unhideWhenUsed="0"/>
+    <w:lsdException w:name="Medium Shading 1 Accent 1" w:semiHidden="0" w:uiPriority="63" w:unhideWhenUsed="0"/>
+    <w:lsdException w:name="Medium Shading 2 Accent 1" w:semiHidden="0" w:uiPriority="64" w:unhideWhenUsed="0"/>
+    <w:lsdException w:name="Medium List 1 Accent 1" w:semiHidden="0" w:uiPriority="65" w:unhideWhenUsed="0"/>
+    <w:lsdException w:name="Revision" w:unhideWhenUsed="0"/>
+    <w:lsdException w:name="List Paragraph" w:semiHidden="0" w:uiPriority="34" w:unhideWhenUsed="0" w:qFormat="1"/>
+    <w:lsdException w:name="Quote" w:semiHidden="0" w:uiPriority="29" w:unhideWhenUsed="0" w:qFormat="1"/>
+    <w:lsdException w:name="Intense Quote" w:semiHidden="0" w:uiPriority="30" w:unhideWhenUsed="0" w:qFormat="1"/>
+    <w:lsdException w:name="Medium List 2 Accent 1" w:semiHidden="0" w:uiPriority="66" w:unhideWhenUsed="0"/>
+    <w:lsdException w:name="Medium Grid 1 Accent 1" w:semiHidden="0" w:uiPriority="67" w:unhideWhenUsed="0"/>
+    <w:lsdException w:name="Medium Grid 2 Accent 1" w:semiHidden="0" w:uiPriority="68" w:unhideWhenUsed="0"/>
+    <w:lsdException w:name="Medium Grid 3 Accent 1" w:semiHidden="0" w:uiPriority="69" w:unhideWhenUsed="0"/>
+    <w:lsdException w:name="Dark List Accent 1" w:semiHidden="0" w:uiPriority="70" w:unhideWhenUsed="0"/>
+    <w:lsdException w:name="Colorful Shading Accent 1" w:semiHidden="0" w:uiPriority="71" w:unhideWhenUsed="0"/>
+    <w:lsdException w:name="Colorful List Accent 1" w:semiHidden="0" w:uiPriority="72" w:unhideWhenUsed="0"/>
+    <w:lsdException w:name="Colorful Grid Accent 1" w:semiHidden="0" w:uiPriority="73" w:unhideWhenUsed="0"/>
+    <w:lsdException w:name="Light Shading Accent 2" w:semiHidden="0" w:uiPriority="60" w:unhideWhenUsed="0"/>
+    <w:lsdException w:name="Light List Accent 2" w:semiHidden="0" w:uiPriority="61" w:unhideWhenUsed="0"/>
+    <w:lsdException w:name="Light Grid Accent 2" w:semiHidden="0" w:uiPriority="62" w:unhideWhenUsed="0"/>
+    <w:lsdException w:name="Medium Shading 1 Accent 2" w:semiHidden="0" w:uiPriority="63" w:unhideWhenUsed="0"/>
+    <w:lsdException w:name="Medium Shading 2 Accent 2" w:semiHidden="0" w:uiPriority="64" w:unhideWhenUsed="0"/>
+    <w:lsdException w:name="Medium List 1 Accent 2" w:semiHidden="0" w:uiPriority="65" w:unhideWhenUsed="0"/>
+    <w:lsdException w:name="Medium List 2 Accent 2" w:semiHidden="0" w:uiPriority="66" w:unhideWhenUsed="0"/>
+    <w:lsdException w:name="Medium Grid 1 Accent 2" w:semiHidden="0" w:uiPriority="67" w:unhideWhenUsed="0"/>
+    <w:lsdException w:name="Medium Grid 2 Accent 2" w:semiHidden="0" w:uiPriority="68" w:unhideWhenUsed="0"/>
+    <w:lsdException w:name="Medium Grid 3 Accent 2" w:semiHidden="0" w:uiPriority="69" w:unhideWhenUsed="0"/>
+    <w:lsdException w:name="Dark List Accent 2" w:semiHidden="0" w:uiPriority="70" w:unhideWhenUsed="0"/>
+    <w:lsdException w:name="Colorful Shading Accent 2" w:semiHidden="0" w:uiPriority="71" w:unhideWhenUsed="0"/>
+    <w:lsdException w:name="Colorful List Accent 2" w:semiHidden="0" w:uiPriority="72" w:unhideWhenUsed="0"/>
+    <w:lsdException w:name="Colorful Grid Accent 2" w:semiHidden="0" w:uiPriority="73" w:unhideWhenUsed="0"/>
+    <w:lsdException w:name="Light Shading Accent 3" w:semiHidden="0" w:uiPriority="60" w:unhideWhenUsed="0"/>
+    <w:lsdException w:name="Light List Accent 3" w:semiHidden="0" w:uiPriority="61" w:unhideWhenUsed="0"/>
+    <w:lsdException w:name="Light Grid Accent 3" w:semiHidden="0" w:uiPriority="62" w:unhideWhenUsed="0"/>
+    <w:lsdException w:name="Medium Shading 1 Accent 3" w:semiHidden="0" w:uiPriority="63" w:unhideWhenUsed="0"/>
+    <w:lsdException w:name="Medium Shading 2 Accent 3" w:semiHidden="0" w:uiPriority="64" w:unhideWhenUsed="0"/>
+    <w:lsdException w:name="Medium List 1 Accent 3" w:semiHidden="0" w:uiPriority="65" w:unhideWhenUsed="0"/>
+    <w:lsdException w:name="Medium List 2 Accent 3" w:semiHidden="0" w:uiPriority="66" w:unhideWhenUsed="0"/>
+    <w:lsdException w:name="Medium Grid 1 Accent 3" w:semiHidden="0" w:uiPriority="67" w:unhideWhenUsed="0"/>
+    <w:lsdException w:name="Medium Grid 2 Accent 3" w:semiHidden="0" w:uiPriority="68" w:unhideWhenUsed="0"/>
+    <w:lsdException w:name="Medium Grid 3 Accent 3" w:semiHidden="0" w:uiPriority="69" w:unhideWhenUsed="0"/>
+    <w:lsdException w:name="Dark List Accent 3" w:semiHidden="0" w:uiPriority="70" w:unhideWhenUsed="0"/>
+    <w:lsdException w:name="Colorful Shading Accent 3" w:semiHidden="0" w:uiPriority="71" w:unhideWhenUsed="0"/>
+    <w:lsdException w:name="Colorful List Accent 3" w:semiHidden="0" w:uiPriority="72" w:unhideWhenUsed="0"/>
+    <w:lsdException w:name="Colorful Grid Accent 3" w:semiHidden="0" w:uiPriority="73" w:unhideWhenUsed="0"/>
+    <w:lsdException w:name="Light Shading Accent 4" w:semiHidden="0" w:uiPriority="60" w:unhideWhenUsed="0"/>
+    <w:lsdException w:name="Light List Accent 4" w:semiHidden="0" w:uiPriority="61" w:unhideWhenUsed="0"/>
+    <w:lsdException w:name="Light Grid Accent 4" w:semiHidden="0" w:uiPriority="62" w:unhideWhenUsed="0"/>
+    <w:lsdException w:name="Medium Shading 1 Accent 4" w:semiHidden="0" w:uiPriority="63" w:unhideWhenUsed="0"/>
+    <w:lsdException w:name="Medium Shading 2 Accent 4" w:semiHidden="0" w:uiPriority="64" w:unhideWhenUsed="0"/>
+    <w:lsdException w:name="Medium List 1 Accent 4" w:semiHidden="0" w:uiPriority="65" w:unhideWhenUsed="0"/>
+    <w:lsdException w:name="Medium List 2 Accent 4" w:semiHidden="0" w:uiPriority="66" w:unhideWhenUsed="0"/>
+    <w:lsdException w:name="Medium Grid 1 Accent 4" w:semiHidden="0" w:uiPriority="67" w:unhideWhenUsed="0"/>
+    <w:lsdException w:name="Medium Grid 2 Accent 4" w:semiHidden="0" w:uiPriority="68" w:unhideWhenUsed="0"/>
+    <w:lsdException w:name="Medium Grid 3 Accent 4" w:semiHidden="0" w:uiPriority="69" w:unhideWhenUsed="0"/>
+    <w:lsdException w:name="Dark List Accent 4" w:semiHidden="0" w:uiPriority="70" w:unhideWhenUsed="0"/>
+    <w:lsdException w:name="Colorful Shading Accent 4" w:semiHidden="0" w:uiPriority="71" w:unhideWhenUsed="0"/>
+    <w:lsdException w:name="Colorful List Accent 4" w:semiHidden="0" w:uiPriority="72" w:unhideWhenUsed="0"/>
+    <w:lsdException w:name="Colorful Grid Accent 4" w:semiHidden="0" w:uiPriority="73" w:unhideWhenUsed="0"/>
+    <w:lsdException w:name="Light Shading Accent 5" w:semiHidden="0" w:uiPriority="60" w:unhideWhenUsed="0"/>
+    <w:lsdException w:name="Light List Accent 5" w:semiHidden="0" w:uiPriority="61" w:unhideWhenUsed="0"/>
+    <w:lsdException w:name="Light Grid Accent 5" w:semiHidden="0" w:uiPriority="62" w:unhideWhenUsed="0"/>
+    <w:lsdException w:name="Medium Shading 1 Accent 5" w:semiHidden="0" w:uiPriority="63" w:unhideWhenUsed="0"/>
+    <w:lsdException w:name="Medium Shading 2 Accent 5" w:semiHidden="0" w:uiPriority="64" w:unhideWhenUsed="0"/>
+    <w:lsdException w:name="Medium List 1 Accent 5" w:semiHidden="0" w:uiPriority="65" w:unhideWhenUsed="0"/>
+    <w:lsdException w:name="Medium List 2 Accent 5" w:semiHidden="0" w:uiPriority="66" w:unhideWhenUsed="0"/>
+    <w:lsdException w:name="Medium Grid 1 Accent 5" w:semiHidden="0" w:uiPriority="67" w:unhideWhenUsed="0"/>
+    <w:lsdException w:name="Medium Grid 2 Accent 5" w:semiHidden="0" w:uiPriority="68" w:unhideWhenUsed="0"/>
+    <w:lsdException w:name="Medium Grid 3 Accent 5" w:semiHidden="0" w:uiPriority="69" w:unhideWhenUsed="0"/>
+    <w:lsdException w:name="Dark List Accent 5" w:semiHidden="0" w:uiPriority="70" w:unhideWhenUsed="0"/>
+    <w:lsdException w:name="Colorful Shading Accent 5" w:semiHidden="0" w:uiPriority="71" w:unhideWhenUsed="0"/>
+    <w:lsdException w:name="Colorful List Accent 5" w:semiHidden="0" w:uiPriority="72" w:unhideWhenUsed="0"/>
+    <w:lsdException w:name="Colorful Grid Accent 5" w:semiHidden="0" w:uiPriority="73" w:unhideWhenUsed="0"/>
+    <w:lsdException w:name="Light Shading Accent 6" w:semiHidden="0" w:uiPriority="60" w:unhideWhenUsed="0"/>
+    <w:lsdException w:name="Light List Accent 6" w:semiHidden="0" w:uiPriority="61" w:unhideWhenUsed="0"/>
+    <w:lsdException w:name="Light Grid Accent 6" w:semiHidden="0" w:uiPriority="62" w:unhideWhenUsed="0"/>
+    <w:lsdException w:name="Medium Shading 1 Accent 6" w:semiHidden="0" w:uiPriority="63" w:unhideWhenUsed="0"/>
+    <w:lsdException w:name="Medium Shading 2 Accent 6" w:semiHidden="0" w:uiPriority="64" w:unhideWhenUsed="0"/>
+    <w:lsdException w:name="Medium List 1 Accent 6" w:semiHidden="0" w:uiPriority="65" w:unhideWhenUsed="0"/>
+    <w:lsdException w:name="Medium List 2 Accent 6" w:semiHidden="0" w:uiPriority="66" w:unhideWhenUsed="0"/>
+    <w:lsdException w:name="Medium Grid 1 Accent 6" w:semiHidden="0" w:uiPriority="67" w:unhideWhenUsed="0"/>
+    <w:lsdException w:name="Medium Grid 2 Accent 6" w:semiHidden="0" w:uiPriority="68" w:unhideWhenUsed="0"/>
+    <w:lsdException w:name="Medium Grid 3 Accent 6" w:semiHidden="0" w:uiPriority="69" w:unhideWhenUsed="0"/>
+    <w:lsdException w:name="Dark List Accent 6" w:semiHidden="0" w:uiPriority="70" w:unhideWhenUsed="0"/>
+    <w:lsdException w:name="Colorful Shading Accent 6" w:semiHidden="0" w:uiPriority="71" w:unhideWhenUsed="0"/>
+    <w:lsdException w:name="Colorful List Accent 6" w:semiHidden="0" w:uiPriority="72" w:unhideWhenUsed="0"/>
+    <w:lsdException w:name="Colorful Grid Accent 6" w:semiHidden="0" w:uiPriority="73" w:unhideWhenUsed="0"/>
+    <w:lsdException w:name="Subtle Emphasis" w:semiHidden="0" w:uiPriority="19" w:unhideWhenUsed="0" w:qFormat="1"/>
+    <w:lsdException w:name="Intense Emphasis" w:semiHidden="0" w:uiPriority="21" w:unhideWhenUsed="0" w:qFormat="1"/>
+    <w:lsdException w:name="Subtle Reference" w:semiHidden="0" w:uiPriority="31" w:unhideWhenUsed="0" w:qFormat="1"/>
+    <w:lsdException w:name="Intense Reference" w:semiHidden="0" w:uiPriority="32" w:unhideWhenUsed="0" w:qFormat="1"/>
+    <w:lsdException w:name="Book Title" w:semiHidden="0" w:uiPriority="33" w:unhideWhenUsed="0" w:qFormat="1"/>
+    <w:lsdException w:name="Bibliography" w:uiPriority="37"/>
+    <w:lsdException w:name="TOC Heading" w:uiPriority="39" w:qFormat="1"/>
+  </w:latentStyles>
+  <w:style w:type="paragraph" w:default="1" w:styleId="Normal">
+    <w:name w:val="Normal"/>
+    <w:qFormat/>
+  </w:style>
+  <w:style w:type="character" w:default="1" w:styleId="DefaultParagraphFont">
+    <w:name w:val="Default Paragraph Font"/>
+    <w:uiPriority w:val="1"/>
+    <w:semiHidden/>
+    <w:unhideWhenUsed/>
+  </w:style>
+  <w:style w:type="table" w:default="1" w:styleId="TableNormal">
+    <w:name w:val="Normal Table"/>
+    <w:uiPriority w:val="99"/>
+    <w:semiHidden/>
+    <w:unhideWhenUsed/>
+    <w:tblPr>
+      <w:tblInd w:w="0" w:type="dxa"/>
+      <w:tblCellMar>
+        <w:top w:w="0" w:type="dxa"/>
+        <w:left w:w="108" w:type="dxa"/>
+        <w:bottom w:w="0" w:type="dxa"/>
+        <w:right w:w="108" w:type="dxa"/>
+      </w:tblCellMar>
+    </w:tblPr>
+  </w:style>
+  <w:style w:type="numbering" w:default="1" w:styleId="NoList">
+    <w:name w:val="No List"/>
+    <w:uiPriority w:val="99"/>
+    <w:semiHidden/>
+    <w:unhideWhenUsed/>
+  </w:style>
+  <w:style w:type="paragraph" w:styleId="ListParagraph">
+    <w:name w:val="List Paragraph"/>
+    <w:basedOn w:val="Normal"/>
+    <w:uiPriority w:val="34"/>
+    <w:qFormat/>
+    <w:rsid w:val="00B01E14"/>
+    <w:pPr>
+      <w:ind w:left="720"/>
+      <w:contextualSpacing/>
+    </w:pPr>
+  </w:style>
+  <w:style w:type="paragraph" w:styleId="BalloonText">
+    <w:name w:val="Balloon Text"/>
+    <w:basedOn w:val="Normal"/>
+    <w:link w:val="BalloonTextChar"/>
+    <w:uiPriority w:val="99"/>
+    <w:semiHidden/>
+    <w:unhideWhenUsed/>
+    <w:rsid w:val="00AF4114"/>
+    <w:pPr>
+      <w:spacing w:after="0" w:line="240" w:lineRule="auto"/>
+    </w:pPr>
+    <w:rPr>
+      <w:rFonts w:ascii="Tahoma" w:hAnsi="Tahoma" w:cs="Tahoma"/>
+      <w:sz w:val="16"/>
+      <w:szCs w:val="16"/>
+    </w:rPr>
+  </w:style>
+  <w:style w:type="character" w:customStyle="1" w:styleId="BalloonTextChar">
+    <w:name w:val="Balloon Text Char"/>
+    <w:basedOn w:val="DefaultParagraphFont"/>
+    <w:link w:val="BalloonText"/>
     <w:uiPriority w:val="99"/>
     <w:semiHidden/>
     <w:rsid w:val="00AF4114"/>
@@ -3721,7 +3897,7 @@
   <a:extraClrSchemeLst/>
   <a:extLst>
     <a:ext uri="{05A4C25C-085E-4340-85A3-A5531E510DB2}">
-      <thm15:themeFamily xmlns:thm15="http://schemas.microsoft.com/office/thememl/2012/main" name="Office Theme" id="{62F939B6-93AF-4DB8-9C6B-D6C7DFDC589F}" vid="{4A3C46E8-61CC-4603-A589-7422A47A8E4A}"/>
+      <thm15:themeFamily xmlns:thm15="http://schemas.microsoft.com/office/thememl/2012/main" xmlns="" name="Office Theme" id="{62F939B6-93AF-4DB8-9C6B-D6C7DFDC589F}" vid="{4A3C46E8-61CC-4603-A589-7422A47A8E4A}"/>
     </a:ext>
   </a:extLst>
 </a:theme>

</xml_diff>